<commit_message>
Update Documento - Projeto de Extensão - COM Empresa.docx
</commit_message>
<xml_diff>
--- a/documentos/Documento - Projeto de Extensão - COM Empresa.docx
+++ b/documentos/Documento - Projeto de Extensão - COM Empresa.docx
@@ -135,29 +135,44 @@
             <w:pPr>
               <w:rPr>
                 <w:rFonts w:ascii="Arial" w:eastAsia="Arial" w:hAnsi="Arial" w:cs="Arial"/>
-                <w:color w:val="525252" w:themeColor="accent3" w:themeShade="80"/>
-                <w:sz w:val="20"/>
-                <w:szCs w:val="20"/>
-              </w:rPr>
-            </w:pPr>
-            <w:r>
-              <w:rPr>
-                <w:rFonts w:ascii="Arial" w:eastAsia="Arial" w:hAnsi="Arial" w:cs="Arial"/>
-                <w:color w:val="525252" w:themeColor="accent3" w:themeShade="80"/>
-                <w:sz w:val="20"/>
-                <w:szCs w:val="20"/>
-              </w:rPr>
-              <w:t>Inserir os dados neste espaço. Orientações: descrição sucinta englobando o tema do projeto.</w:t>
-            </w:r>
-          </w:p>
-          <w:p>
-            <w:pPr>
-              <w:rPr>
-                <w:rFonts w:ascii="Arial" w:eastAsia="Arial" w:hAnsi="Arial" w:cs="Arial"/>
-                <w:sz w:val="20"/>
-                <w:szCs w:val="20"/>
-              </w:rPr>
-            </w:pPr>
+                <w:sz w:val="20"/>
+                <w:szCs w:val="20"/>
+              </w:rPr>
+            </w:pPr>
+            <w:r>
+              <w:rPr>
+                <w:rFonts w:ascii="Arial" w:eastAsia="Arial" w:hAnsi="Arial" w:cs="Arial"/>
+                <w:sz w:val="20"/>
+                <w:szCs w:val="20"/>
+              </w:rPr>
+              <w:t xml:space="preserve"> </w:t>
+            </w:r>
+            <w:r>
+              <w:rPr>
+                <w:rFonts w:ascii="Arial" w:eastAsia="Arial" w:hAnsi="Arial" w:cs="Arial"/>
+                <w:sz w:val="20"/>
+                <w:szCs w:val="20"/>
+              </w:rPr>
+              <w:t xml:space="preserve">FORCE X - </w:t>
+            </w:r>
+            <w:proofErr w:type="spellStart"/>
+            <w:r>
+              <w:rPr>
+                <w:rFonts w:ascii="Arial" w:eastAsia="Arial" w:hAnsi="Arial" w:cs="Arial"/>
+                <w:sz w:val="20"/>
+                <w:szCs w:val="20"/>
+              </w:rPr>
+              <w:t>Automacão</w:t>
+            </w:r>
+            <w:proofErr w:type="spellEnd"/>
+            <w:r>
+              <w:rPr>
+                <w:rFonts w:ascii="Arial" w:eastAsia="Arial" w:hAnsi="Arial" w:cs="Arial"/>
+                <w:sz w:val="20"/>
+                <w:szCs w:val="20"/>
+              </w:rPr>
+              <w:t xml:space="preserve"> Sustentável para Residências e Pequenos Negócios</w:t>
+            </w:r>
           </w:p>
         </w:tc>
       </w:tr>
@@ -318,19 +333,19 @@
               <w:spacing w:after="0" w:line="240" w:lineRule="auto"/>
               <w:rPr>
                 <w:rFonts w:ascii="Arial" w:eastAsia="Arial" w:hAnsi="Arial" w:cs="Arial"/>
-                <w:color w:val="525252" w:themeColor="accent3" w:themeShade="80"/>
-                <w:sz w:val="20"/>
-                <w:szCs w:val="20"/>
-              </w:rPr>
-            </w:pPr>
-            <w:r>
-              <w:rPr>
-                <w:rFonts w:ascii="Arial" w:eastAsia="Arial" w:hAnsi="Arial" w:cs="Arial"/>
-                <w:color w:val="525252" w:themeColor="accent3" w:themeShade="80"/>
-                <w:sz w:val="20"/>
-                <w:szCs w:val="20"/>
-              </w:rPr>
-              <w:t>Preencher aqui</w:t>
+                <w:b/>
+                <w:sz w:val="20"/>
+                <w:szCs w:val="20"/>
+              </w:rPr>
+            </w:pPr>
+            <w:r>
+              <w:rPr>
+                <w:rFonts w:ascii="Arial" w:eastAsia="Arial" w:hAnsi="Arial" w:cs="Arial"/>
+                <w:b/>
+                <w:sz w:val="20"/>
+                <w:szCs w:val="20"/>
+              </w:rPr>
+              <w:t>Enzo Ribeiro da Silva</w:t>
             </w:r>
           </w:p>
           <w:p>
@@ -360,6 +375,15 @@
                 <w:szCs w:val="20"/>
               </w:rPr>
             </w:pPr>
+            <w:r>
+              <w:rPr>
+                <w:rFonts w:ascii="Arial" w:eastAsia="Arial" w:hAnsi="Arial" w:cs="Arial"/>
+                <w:b/>
+                <w:sz w:val="20"/>
+                <w:szCs w:val="20"/>
+              </w:rPr>
+              <w:t>25027384</w:t>
+            </w:r>
           </w:p>
         </w:tc>
       </w:tr>
@@ -379,6 +403,15 @@
                 <w:szCs w:val="20"/>
               </w:rPr>
             </w:pPr>
+            <w:r>
+              <w:rPr>
+                <w:rFonts w:ascii="Arial" w:eastAsia="Arial" w:hAnsi="Arial" w:cs="Arial"/>
+                <w:b/>
+                <w:sz w:val="20"/>
+                <w:szCs w:val="20"/>
+              </w:rPr>
+              <w:t>Rafael Daniel de Paulo Fernandes</w:t>
+            </w:r>
           </w:p>
           <w:p>
             <w:pPr>
@@ -407,6 +440,15 @@
                 <w:szCs w:val="20"/>
               </w:rPr>
             </w:pPr>
+            <w:r>
+              <w:rPr>
+                <w:rFonts w:ascii="Arial" w:eastAsia="Arial" w:hAnsi="Arial" w:cs="Arial"/>
+                <w:b/>
+                <w:sz w:val="20"/>
+                <w:szCs w:val="20"/>
+              </w:rPr>
+              <w:t>25027260</w:t>
+            </w:r>
           </w:p>
         </w:tc>
       </w:tr>
@@ -426,6 +468,26 @@
                 <w:szCs w:val="20"/>
               </w:rPr>
             </w:pPr>
+            <w:proofErr w:type="spellStart"/>
+            <w:r>
+              <w:rPr>
+                <w:rFonts w:ascii="Arial" w:eastAsia="Arial" w:hAnsi="Arial" w:cs="Arial"/>
+                <w:b/>
+                <w:sz w:val="20"/>
+                <w:szCs w:val="20"/>
+              </w:rPr>
+              <w:t>Rikelmy</w:t>
+            </w:r>
+            <w:proofErr w:type="spellEnd"/>
+            <w:r>
+              <w:rPr>
+                <w:rFonts w:ascii="Arial" w:eastAsia="Arial" w:hAnsi="Arial" w:cs="Arial"/>
+                <w:b/>
+                <w:sz w:val="20"/>
+                <w:szCs w:val="20"/>
+              </w:rPr>
+              <w:t xml:space="preserve"> Anacleto Lemos </w:t>
+            </w:r>
           </w:p>
           <w:p>
             <w:pPr>
@@ -454,6 +516,15 @@
                 <w:szCs w:val="20"/>
               </w:rPr>
             </w:pPr>
+            <w:r>
+              <w:rPr>
+                <w:rFonts w:ascii="Arial" w:eastAsia="Arial" w:hAnsi="Arial" w:cs="Arial"/>
+                <w:b/>
+                <w:sz w:val="20"/>
+                <w:szCs w:val="20"/>
+              </w:rPr>
+              <w:t>25027355</w:t>
+            </w:r>
           </w:p>
         </w:tc>
       </w:tr>
@@ -581,6 +652,215 @@
           </w:tcPr>
           <w:p>
             <w:pPr>
+              <w:spacing w:after="0" w:line="240" w:lineRule="auto"/>
+              <w:rPr>
+                <w:rFonts w:ascii="Times New Roman" w:eastAsia="Times New Roman" w:hAnsi="Times New Roman" w:cs="Times New Roman"/>
+                <w:sz w:val="24"/>
+                <w:szCs w:val="24"/>
+                <w:lang w:eastAsia="pt-BR"/>
+              </w:rPr>
+            </w:pPr>
+            <w:proofErr w:type="gramStart"/>
+            <w:r>
+              <w:rPr>
+                <w:rFonts w:ascii="Times New Roman" w:eastAsia="Times New Roman" w:hAnsi="Symbol" w:cs="Times New Roman"/>
+                <w:sz w:val="24"/>
+                <w:szCs w:val="24"/>
+                <w:lang w:eastAsia="pt-BR"/>
+              </w:rPr>
+              <w:t></w:t>
+            </w:r>
+            <w:r>
+              <w:rPr>
+                <w:rFonts w:ascii="Times New Roman" w:eastAsia="Times New Roman" w:hAnsi="Times New Roman" w:cs="Times New Roman"/>
+                <w:sz w:val="24"/>
+                <w:szCs w:val="24"/>
+                <w:lang w:eastAsia="pt-BR"/>
+              </w:rPr>
+              <w:t xml:space="preserve">  Aimar</w:t>
+            </w:r>
+            <w:proofErr w:type="gramEnd"/>
+            <w:r>
+              <w:rPr>
+                <w:rFonts w:ascii="Times New Roman" w:eastAsia="Times New Roman" w:hAnsi="Times New Roman" w:cs="Times New Roman"/>
+                <w:sz w:val="24"/>
+                <w:szCs w:val="24"/>
+                <w:lang w:eastAsia="pt-BR"/>
+              </w:rPr>
+              <w:t xml:space="preserve"> Martins Lopes </w:t>
+            </w:r>
+          </w:p>
+          <w:p>
+            <w:pPr>
+              <w:spacing w:after="0" w:line="240" w:lineRule="auto"/>
+              <w:rPr>
+                <w:rFonts w:ascii="Times New Roman" w:eastAsia="Times New Roman" w:hAnsi="Times New Roman" w:cs="Times New Roman"/>
+                <w:sz w:val="24"/>
+                <w:szCs w:val="24"/>
+                <w:lang w:eastAsia="pt-BR"/>
+              </w:rPr>
+            </w:pPr>
+            <w:proofErr w:type="gramStart"/>
+            <w:r>
+              <w:rPr>
+                <w:rFonts w:ascii="Times New Roman" w:eastAsia="Times New Roman" w:hAnsi="Symbol" w:cs="Times New Roman"/>
+                <w:sz w:val="24"/>
+                <w:szCs w:val="24"/>
+                <w:lang w:eastAsia="pt-BR"/>
+              </w:rPr>
+              <w:t></w:t>
+            </w:r>
+            <w:r>
+              <w:rPr>
+                <w:rFonts w:ascii="Times New Roman" w:eastAsia="Times New Roman" w:hAnsi="Times New Roman" w:cs="Times New Roman"/>
+                <w:sz w:val="24"/>
+                <w:szCs w:val="24"/>
+                <w:lang w:eastAsia="pt-BR"/>
+              </w:rPr>
+              <w:t xml:space="preserve">  Eduardo</w:t>
+            </w:r>
+            <w:proofErr w:type="gramEnd"/>
+            <w:r>
+              <w:rPr>
+                <w:rFonts w:ascii="Times New Roman" w:eastAsia="Times New Roman" w:hAnsi="Times New Roman" w:cs="Times New Roman"/>
+                <w:sz w:val="24"/>
+                <w:szCs w:val="24"/>
+                <w:lang w:eastAsia="pt-BR"/>
+              </w:rPr>
+              <w:t xml:space="preserve"> </w:t>
+            </w:r>
+            <w:proofErr w:type="spellStart"/>
+            <w:r>
+              <w:rPr>
+                <w:rFonts w:ascii="Times New Roman" w:eastAsia="Times New Roman" w:hAnsi="Times New Roman" w:cs="Times New Roman"/>
+                <w:sz w:val="24"/>
+                <w:szCs w:val="24"/>
+                <w:lang w:eastAsia="pt-BR"/>
+              </w:rPr>
+              <w:t>Savino</w:t>
+            </w:r>
+            <w:proofErr w:type="spellEnd"/>
+            <w:r>
+              <w:rPr>
+                <w:rFonts w:ascii="Times New Roman" w:eastAsia="Times New Roman" w:hAnsi="Times New Roman" w:cs="Times New Roman"/>
+                <w:sz w:val="24"/>
+                <w:szCs w:val="24"/>
+                <w:lang w:eastAsia="pt-BR"/>
+              </w:rPr>
+              <w:t xml:space="preserve"> Gomes </w:t>
+            </w:r>
+          </w:p>
+          <w:p>
+            <w:pPr>
+              <w:spacing w:after="0" w:line="240" w:lineRule="auto"/>
+              <w:rPr>
+                <w:rFonts w:ascii="Times New Roman" w:eastAsia="Times New Roman" w:hAnsi="Times New Roman" w:cs="Times New Roman"/>
+                <w:sz w:val="24"/>
+                <w:szCs w:val="24"/>
+                <w:lang w:eastAsia="pt-BR"/>
+              </w:rPr>
+            </w:pPr>
+            <w:proofErr w:type="gramStart"/>
+            <w:r>
+              <w:rPr>
+                <w:rFonts w:ascii="Times New Roman" w:eastAsia="Times New Roman" w:hAnsi="Symbol" w:cs="Times New Roman"/>
+                <w:sz w:val="24"/>
+                <w:szCs w:val="24"/>
+                <w:lang w:eastAsia="pt-BR"/>
+              </w:rPr>
+              <w:t></w:t>
+            </w:r>
+            <w:r>
+              <w:rPr>
+                <w:rFonts w:ascii="Times New Roman" w:eastAsia="Times New Roman" w:hAnsi="Times New Roman" w:cs="Times New Roman"/>
+                <w:sz w:val="24"/>
+                <w:szCs w:val="24"/>
+                <w:lang w:eastAsia="pt-BR"/>
+              </w:rPr>
+              <w:t xml:space="preserve">  Lucy</w:t>
+            </w:r>
+            <w:proofErr w:type="gramEnd"/>
+            <w:r>
+              <w:rPr>
+                <w:rFonts w:ascii="Times New Roman" w:eastAsia="Times New Roman" w:hAnsi="Times New Roman" w:cs="Times New Roman"/>
+                <w:sz w:val="24"/>
+                <w:szCs w:val="24"/>
+                <w:lang w:eastAsia="pt-BR"/>
+              </w:rPr>
+              <w:t xml:space="preserve"> </w:t>
+            </w:r>
+            <w:r>
+              <w:rPr>
+                <w:rFonts w:ascii="Times New Roman" w:eastAsia="Times New Roman" w:hAnsi="Times New Roman" w:cs="Times New Roman"/>
+                <w:sz w:val="24"/>
+                <w:szCs w:val="24"/>
+                <w:lang w:eastAsia="pt-BR"/>
+              </w:rPr>
+              <w:t xml:space="preserve">Mary </w:t>
+            </w:r>
+            <w:proofErr w:type="spellStart"/>
+            <w:r>
+              <w:rPr>
+                <w:rFonts w:ascii="Times New Roman" w:eastAsia="Times New Roman" w:hAnsi="Times New Roman" w:cs="Times New Roman"/>
+                <w:sz w:val="24"/>
+                <w:szCs w:val="24"/>
+                <w:lang w:eastAsia="pt-BR"/>
+              </w:rPr>
+              <w:t>Tabutie</w:t>
+            </w:r>
+            <w:proofErr w:type="spellEnd"/>
+            <w:r>
+              <w:rPr>
+                <w:rFonts w:ascii="Times New Roman" w:eastAsia="Times New Roman" w:hAnsi="Times New Roman" w:cs="Times New Roman"/>
+                <w:sz w:val="24"/>
+                <w:szCs w:val="24"/>
+                <w:lang w:eastAsia="pt-BR"/>
+              </w:rPr>
+              <w:t xml:space="preserve"> </w:t>
+            </w:r>
+          </w:p>
+          <w:p>
+            <w:pPr>
+              <w:spacing w:after="0" w:line="240" w:lineRule="auto"/>
+              <w:rPr>
+                <w:rFonts w:ascii="Times New Roman" w:eastAsia="Times New Roman" w:hAnsi="Times New Roman" w:cs="Times New Roman"/>
+                <w:sz w:val="24"/>
+                <w:szCs w:val="24"/>
+                <w:lang w:eastAsia="pt-BR"/>
+              </w:rPr>
+            </w:pPr>
+            <w:proofErr w:type="gramStart"/>
+            <w:r>
+              <w:rPr>
+                <w:rFonts w:ascii="Times New Roman" w:eastAsia="Times New Roman" w:hAnsi="Symbol" w:cs="Times New Roman"/>
+                <w:sz w:val="24"/>
+                <w:szCs w:val="24"/>
+                <w:lang w:eastAsia="pt-BR"/>
+              </w:rPr>
+              <w:t></w:t>
+            </w:r>
+            <w:r>
+              <w:rPr>
+                <w:rFonts w:ascii="Times New Roman" w:eastAsia="Times New Roman" w:hAnsi="Times New Roman" w:cs="Times New Roman"/>
+                <w:sz w:val="24"/>
+                <w:szCs w:val="24"/>
+                <w:lang w:eastAsia="pt-BR"/>
+              </w:rPr>
+              <w:t xml:space="preserve">  Renata</w:t>
+            </w:r>
+            <w:proofErr w:type="gramEnd"/>
+            <w:r>
+              <w:rPr>
+                <w:rFonts w:ascii="Times New Roman" w:eastAsia="Times New Roman" w:hAnsi="Times New Roman" w:cs="Times New Roman"/>
+                <w:sz w:val="24"/>
+                <w:szCs w:val="24"/>
+                <w:lang w:eastAsia="pt-BR"/>
+              </w:rPr>
+              <w:t xml:space="preserve"> Nascimento </w:t>
+            </w:r>
+          </w:p>
+          <w:p>
+            <w:pPr>
               <w:pBdr>
                 <w:top w:val="nil"/>
                 <w:left w:val="nil"/>
@@ -599,22 +879,21 @@
             </w:pPr>
             <w:r>
               <w:rPr>
-                <w:rFonts w:ascii="Arial" w:eastAsia="Arial" w:hAnsi="Arial" w:cs="Arial"/>
-                <w:color w:val="525252" w:themeColor="accent3" w:themeShade="80"/>
-                <w:sz w:val="20"/>
-                <w:szCs w:val="20"/>
-              </w:rPr>
-              <w:t>Inserir os dados neste espaço. Orientações: inserir o nome completo do professor responsável pela Atividade de Extensão.</w:t>
-            </w:r>
-            <w:r>
-              <w:rPr>
-                <w:rFonts w:ascii="Arial" w:eastAsia="Arial" w:hAnsi="Arial" w:cs="Arial"/>
-                <w:b/>
-                <w:color w:val="525252" w:themeColor="accent3" w:themeShade="80"/>
-                <w:sz w:val="16"/>
-                <w:szCs w:val="16"/>
-              </w:rPr>
-              <w:t xml:space="preserve"> </w:t>
+                <w:rFonts w:ascii="Times New Roman" w:eastAsia="Times New Roman" w:hAnsi="Symbol" w:cs="Times New Roman"/>
+                <w:sz w:val="24"/>
+                <w:szCs w:val="24"/>
+                <w:lang w:eastAsia="pt-BR"/>
+              </w:rPr>
+              <w:t></w:t>
+            </w:r>
+            <w:r>
+              <w:rPr>
+                <w:rFonts w:ascii="Times New Roman" w:eastAsia="Times New Roman" w:hAnsi="Times New Roman" w:cs="Times New Roman"/>
+                <w:sz w:val="24"/>
+                <w:szCs w:val="24"/>
+                <w:lang w:eastAsia="pt-BR"/>
+              </w:rPr>
+              <w:t xml:space="preserve">  Ronaldo Araujo Pinto</w:t>
             </w:r>
           </w:p>
         </w:tc>
@@ -718,26 +997,7 @@
                 <w:sz w:val="20"/>
                 <w:szCs w:val="20"/>
               </w:rPr>
-              <w:t>Inserir os dados neste espaço. Orientações:</w:t>
-            </w:r>
-            <w:r>
-              <w:rPr>
-                <w:rFonts w:ascii="Arial" w:eastAsia="Arial" w:hAnsi="Arial" w:cs="Arial"/>
-                <w:b/>
-                <w:color w:val="525252" w:themeColor="accent3" w:themeShade="80"/>
-                <w:sz w:val="16"/>
-                <w:szCs w:val="16"/>
-              </w:rPr>
-              <w:t xml:space="preserve"> </w:t>
-            </w:r>
-            <w:r>
-              <w:rPr>
-                <w:rFonts w:ascii="Arial" w:eastAsia="Arial" w:hAnsi="Arial" w:cs="Arial"/>
-                <w:color w:val="525252" w:themeColor="accent3" w:themeShade="80"/>
-                <w:sz w:val="20"/>
-                <w:szCs w:val="20"/>
-              </w:rPr>
-              <w:t>inserir o nome do curso de graduação.</w:t>
+              <w:t>Análise e Desenvolvimento de Sistemas</w:t>
             </w:r>
           </w:p>
         </w:tc>
@@ -879,6 +1139,25 @@
                 <w:szCs w:val="20"/>
               </w:rPr>
               <w:t xml:space="preserve">Projeto Interdisciplinar: </w:t>
+            </w:r>
+            <w:r>
+              <w:rPr>
+                <w:rFonts w:ascii="Arial" w:eastAsia="Arial" w:hAnsi="Arial" w:cs="Arial"/>
+                <w:color w:val="000000"/>
+                <w:sz w:val="20"/>
+                <w:szCs w:val="20"/>
+              </w:rPr>
+              <w:t xml:space="preserve"> </w:t>
+            </w:r>
+            <w:r>
+              <w:rPr>
+                <w:rFonts w:ascii="Arial Unicode MS" w:eastAsia="Arial Unicode MS" w:hAnsi="Arial Unicode MS" w:cs="Arial Unicode MS"/>
+                <w:b/>
+                <w:color w:val="525252" w:themeColor="accent3" w:themeShade="80"/>
+                <w:sz w:val="16"/>
+                <w:szCs w:val="16"/>
+              </w:rPr>
+              <w:t>✓</w:t>
             </w:r>
           </w:p>
         </w:tc>
@@ -1055,6 +1334,34 @@
                 <w:szCs w:val="20"/>
               </w:rPr>
               <w:t>Atividade de Extensão implementado na prática (intervenção executada)</w:t>
+            </w:r>
+            <w:r>
+              <w:rPr>
+                <w:rFonts w:ascii="Arial" w:eastAsia="Arial" w:hAnsi="Arial" w:cs="Arial"/>
+                <w:sz w:val="20"/>
+                <w:szCs w:val="20"/>
+              </w:rPr>
+              <w:t xml:space="preserve">      </w:t>
+            </w:r>
+            <w:r>
+              <w:rPr>
+                <w:rFonts w:ascii="Arial Unicode MS" w:eastAsia="Arial Unicode MS" w:hAnsi="Arial Unicode MS" w:cs="Arial Unicode MS"/>
+                <w:b/>
+                <w:color w:val="525252" w:themeColor="accent3" w:themeShade="80"/>
+                <w:sz w:val="16"/>
+                <w:szCs w:val="16"/>
+              </w:rPr>
+              <w:t>✓</w:t>
+            </w:r>
+            <w:r>
+              <w:rPr>
+                <w:rFonts w:ascii="Arial Unicode MS" w:eastAsia="Arial Unicode MS" w:hAnsi="Arial Unicode MS" w:cs="Arial Unicode MS"/>
+                <w:b/>
+                <w:color w:val="525252" w:themeColor="accent3" w:themeShade="80"/>
+                <w:sz w:val="16"/>
+                <w:szCs w:val="16"/>
+              </w:rPr>
+              <w:t xml:space="preserve">  </w:t>
             </w:r>
           </w:p>
         </w:tc>
@@ -1131,47 +1438,11 @@
             <w:r>
               <w:rPr>
                 <w:rFonts w:ascii="Arial" w:eastAsia="Arial" w:hAnsi="Arial" w:cs="Arial"/>
-                <w:color w:val="525252" w:themeColor="accent3" w:themeShade="80"/>
-                <w:sz w:val="20"/>
-                <w:szCs w:val="20"/>
-              </w:rPr>
-              <w:t xml:space="preserve">Estabelecido conforme </w:t>
-            </w:r>
-            <w:r>
-              <w:rPr>
-                <w:rFonts w:ascii="Arial" w:eastAsia="Arial" w:hAnsi="Arial" w:cs="Arial"/>
-                <w:color w:val="525252" w:themeColor="accent3" w:themeShade="80"/>
-                <w:sz w:val="20"/>
-                <w:szCs w:val="20"/>
-              </w:rPr>
-              <w:t>seleção da ODS e dos</w:t>
-            </w:r>
-            <w:r>
-              <w:rPr>
-                <w:rFonts w:ascii="Arial" w:eastAsia="Arial" w:hAnsi="Arial" w:cs="Arial"/>
-                <w:color w:val="525252" w:themeColor="accent3" w:themeShade="80"/>
-                <w:sz w:val="20"/>
-                <w:szCs w:val="20"/>
-              </w:rPr>
-              <w:t xml:space="preserve"> conhecimento</w:t>
-            </w:r>
-            <w:r>
-              <w:rPr>
-                <w:rFonts w:ascii="Arial" w:eastAsia="Arial" w:hAnsi="Arial" w:cs="Arial"/>
-                <w:color w:val="525252" w:themeColor="accent3" w:themeShade="80"/>
-                <w:sz w:val="20"/>
-                <w:szCs w:val="20"/>
-              </w:rPr>
-              <w:t>s a</w:t>
-            </w:r>
-            <w:r>
-              <w:rPr>
-                <w:rFonts w:ascii="Arial" w:eastAsia="Arial" w:hAnsi="Arial" w:cs="Arial"/>
-                <w:color w:val="525252" w:themeColor="accent3" w:themeShade="80"/>
-                <w:sz w:val="20"/>
-                <w:szCs w:val="20"/>
-              </w:rPr>
-              <w:t xml:space="preserve"> serem trabalhados e orientações do docente.</w:t>
+                <w:b/>
+                <w:sz w:val="20"/>
+                <w:szCs w:val="20"/>
+              </w:rPr>
+              <w:t>Objetivos de Desenvolvimento Sustentável - ODS 7 (Energia Limpa e Acessível) e ODS 11 (Cidades e Comunidades Sustentáveis)</w:t>
             </w:r>
           </w:p>
         </w:tc>
@@ -1226,19 +1497,25 @@
               <w:shd w:val="clear" w:color="auto" w:fill="FFFFFF"/>
               <w:rPr>
                 <w:rFonts w:ascii="Arial" w:eastAsia="Arial" w:hAnsi="Arial" w:cs="Arial"/>
-                <w:color w:val="525252" w:themeColor="accent3" w:themeShade="80"/>
-                <w:sz w:val="20"/>
-                <w:szCs w:val="20"/>
-              </w:rPr>
-            </w:pPr>
-            <w:r>
-              <w:rPr>
-                <w:rFonts w:ascii="Arial" w:eastAsia="Arial" w:hAnsi="Arial" w:cs="Arial"/>
-                <w:color w:val="525252" w:themeColor="accent3" w:themeShade="80"/>
-                <w:sz w:val="20"/>
-                <w:szCs w:val="20"/>
-              </w:rPr>
-              <w:t xml:space="preserve">Inserir os dados neste espaço. </w:t>
+                <w:sz w:val="20"/>
+                <w:szCs w:val="20"/>
+              </w:rPr>
+            </w:pPr>
+            <w:r>
+              <w:rPr>
+                <w:rFonts w:ascii="Arial" w:eastAsia="Arial" w:hAnsi="Arial" w:cs="Arial"/>
+                <w:sz w:val="20"/>
+                <w:szCs w:val="20"/>
+              </w:rPr>
+              <w:t xml:space="preserve"> </w:t>
+            </w:r>
+            <w:r>
+              <w:rPr>
+                <w:rFonts w:ascii="Arial" w:eastAsia="Arial" w:hAnsi="Arial" w:cs="Arial"/>
+                <w:sz w:val="20"/>
+                <w:szCs w:val="20"/>
+              </w:rPr>
+              <w:t>Plataforma de automação inteligente (FORCE X), dashboard responsivo, simulador de sensores e documentação técnica. Evidências: prints, vídeos, relatório técnico e código publicado no GitHub.</w:t>
             </w:r>
           </w:p>
           <w:p>
@@ -1246,59 +1523,10 @@
               <w:shd w:val="clear" w:color="auto" w:fill="FFFFFF"/>
               <w:rPr>
                 <w:rFonts w:ascii="Arial" w:eastAsia="Arial" w:hAnsi="Arial" w:cs="Arial"/>
-                <w:color w:val="525252" w:themeColor="accent3" w:themeShade="80"/>
-                <w:sz w:val="20"/>
-                <w:szCs w:val="20"/>
-              </w:rPr>
-            </w:pPr>
-            <w:r>
-              <w:rPr>
-                <w:rFonts w:ascii="Arial" w:eastAsia="Arial" w:hAnsi="Arial" w:cs="Arial"/>
-                <w:color w:val="525252" w:themeColor="accent3" w:themeShade="80"/>
-                <w:sz w:val="20"/>
-                <w:szCs w:val="20"/>
-              </w:rPr>
-              <w:t>Orientações:</w:t>
-            </w:r>
-            <w:r>
-              <w:rPr>
-                <w:rFonts w:ascii="Arial" w:eastAsia="Arial" w:hAnsi="Arial" w:cs="Arial"/>
-                <w:b/>
-                <w:color w:val="525252" w:themeColor="accent3" w:themeShade="80"/>
-                <w:sz w:val="16"/>
-                <w:szCs w:val="16"/>
-              </w:rPr>
-              <w:t xml:space="preserve"> </w:t>
-            </w:r>
-            <w:r>
-              <w:rPr>
-                <w:rFonts w:ascii="Arial" w:eastAsia="Arial" w:hAnsi="Arial" w:cs="Arial"/>
-                <w:color w:val="525252" w:themeColor="accent3" w:themeShade="80"/>
-                <w:sz w:val="20"/>
-                <w:szCs w:val="20"/>
-              </w:rPr>
-              <w:t xml:space="preserve">Descrever o produto decorrente da atividade de Extensão. </w:t>
-            </w:r>
-          </w:p>
-          <w:p>
-            <w:pPr>
-              <w:shd w:val="clear" w:color="auto" w:fill="FFFFFF"/>
-              <w:rPr>
-                <w:rFonts w:ascii="Arial" w:eastAsia="Arial" w:hAnsi="Arial" w:cs="Arial"/>
-                <w:b/>
-                <w:sz w:val="20"/>
-                <w:szCs w:val="20"/>
-              </w:rPr>
-            </w:pPr>
-            <w:r>
-              <w:rPr>
-                <w:rFonts w:ascii="Arial" w:eastAsia="Arial" w:hAnsi="Arial" w:cs="Arial"/>
-                <w:color w:val="525252" w:themeColor="accent3" w:themeShade="80"/>
-                <w:sz w:val="20"/>
-                <w:szCs w:val="20"/>
-              </w:rPr>
-              <w:t>Apresentar evidências como fotos, links, folder, cartilha, código, apresentação, etc.</w:t>
-            </w:r>
+                <w:sz w:val="20"/>
+                <w:szCs w:val="20"/>
+              </w:rPr>
+            </w:pPr>
           </w:p>
         </w:tc>
       </w:tr>
@@ -1340,20 +1568,31 @@
         <w:rPr>
           <w:rFonts w:ascii="Arial" w:eastAsia="Arial" w:hAnsi="Arial" w:cs="Arial"/>
           <w:b/>
+          <w:sz w:val="20"/>
+          <w:szCs w:val="20"/>
+        </w:rPr>
+      </w:pPr>
+      <w:r>
+        <w:rPr>
+          <w:rFonts w:ascii="Arial" w:eastAsia="Arial" w:hAnsi="Arial" w:cs="Arial"/>
+          <w:b/>
+          <w:sz w:val="20"/>
+          <w:szCs w:val="20"/>
+        </w:rPr>
+        <w:t>Local (cenário) previsto para a implementação do projeto</w:t>
+      </w:r>
+    </w:p>
+    <w:p>
+      <w:pPr>
+        <w:spacing w:after="0" w:line="240" w:lineRule="auto"/>
+        <w:rPr>
+          <w:rFonts w:ascii="Arial" w:eastAsia="Arial" w:hAnsi="Arial" w:cs="Arial"/>
+          <w:b/>
           <w:color w:val="FF3333"/>
           <w:sz w:val="16"/>
           <w:szCs w:val="16"/>
         </w:rPr>
       </w:pPr>
-      <w:r>
-        <w:rPr>
-          <w:rFonts w:ascii="Arial" w:eastAsia="Arial" w:hAnsi="Arial" w:cs="Arial"/>
-          <w:b/>
-          <w:sz w:val="20"/>
-          <w:szCs w:val="20"/>
-        </w:rPr>
-        <w:t>Local (cenário) previsto para a implementação do projeto</w:t>
-      </w:r>
     </w:p>
     <w:tbl>
       <w:tblPr>
@@ -1389,19 +1628,47 @@
               <w:jc w:val="both"/>
               <w:rPr>
                 <w:rFonts w:ascii="Arial" w:eastAsia="Arial" w:hAnsi="Arial" w:cs="Arial"/>
-                <w:color w:val="FF3333"/>
-                <w:sz w:val="20"/>
-                <w:szCs w:val="20"/>
-              </w:rPr>
-            </w:pPr>
-            <w:r>
-              <w:rPr>
-                <w:rFonts w:ascii="Arial" w:eastAsia="Arial" w:hAnsi="Arial" w:cs="Arial"/>
-                <w:color w:val="525252" w:themeColor="accent3" w:themeShade="80"/>
-                <w:sz w:val="20"/>
-                <w:szCs w:val="20"/>
-              </w:rPr>
-              <w:t xml:space="preserve">Inserir os dados neste espaço. Orientações: conhecer na prática a realidade do campo de atuação. Definir e descrever o local em que a intervenção prevista na atividade de extensão pode ser implementada, lembrando que não há obrigatoriedade de esta ação ser efetivamente colocada em prática neste momento. É importante considerar intervenções tecnicamente exequíveis, sustentáveis e economicamente viáveis. </w:t>
+                <w:color w:val="000000" w:themeColor="text1"/>
+                <w:sz w:val="20"/>
+                <w:szCs w:val="20"/>
+                <w:u w:val="single"/>
+              </w:rPr>
+            </w:pPr>
+            <w:r>
+              <w:rPr>
+                <w:rFonts w:ascii="Arial" w:eastAsia="Arial" w:hAnsi="Arial" w:cs="Arial"/>
+                <w:color w:val="000000" w:themeColor="text1"/>
+                <w:sz w:val="20"/>
+                <w:szCs w:val="20"/>
+              </w:rPr>
+              <w:t xml:space="preserve"> </w:t>
+            </w:r>
+            <w:r>
+              <w:rPr>
+                <w:rFonts w:ascii="Arial" w:eastAsia="Arial" w:hAnsi="Arial" w:cs="Arial"/>
+                <w:color w:val="000000" w:themeColor="text1"/>
+                <w:sz w:val="20"/>
+                <w:szCs w:val="20"/>
+              </w:rPr>
+              <w:t>Residências e comércios de pequeno porte no entorno da FECAP ou em parceria com a comu</w:t>
+            </w:r>
+            <w:r>
+              <w:rPr>
+                <w:rFonts w:ascii="Arial" w:eastAsia="Arial" w:hAnsi="Arial" w:cs="Arial"/>
+                <w:color w:val="000000" w:themeColor="text1"/>
+                <w:sz w:val="20"/>
+                <w:szCs w:val="20"/>
+              </w:rPr>
+              <w:t>nidade da Zona Sul de São Paul</w:t>
+            </w:r>
+            <w:r>
+              <w:rPr>
+                <w:rFonts w:ascii="Arial" w:eastAsia="Arial" w:hAnsi="Arial" w:cs="Arial"/>
+                <w:color w:val="000000" w:themeColor="text1"/>
+                <w:sz w:val="20"/>
+                <w:szCs w:val="20"/>
+              </w:rPr>
+              <w:t>o.</w:t>
             </w:r>
           </w:p>
         </w:tc>
@@ -1473,20 +1740,67 @@
               <w:jc w:val="both"/>
               <w:rPr>
                 <w:rFonts w:ascii="Arial" w:eastAsia="Arial" w:hAnsi="Arial" w:cs="Arial"/>
+                <w:color w:val="000000" w:themeColor="text1"/>
+                <w:sz w:val="20"/>
+                <w:szCs w:val="20"/>
+              </w:rPr>
+            </w:pPr>
+            <w:r>
+              <w:rPr>
+                <w:rFonts w:ascii="Arial" w:eastAsia="Arial" w:hAnsi="Arial" w:cs="Arial"/>
+                <w:color w:val="000000" w:themeColor="text1"/>
+                <w:sz w:val="20"/>
+                <w:szCs w:val="20"/>
+              </w:rPr>
+              <w:t xml:space="preserve">  </w:t>
+            </w:r>
+            <w:r>
+              <w:rPr>
+                <w:rFonts w:ascii="Arial" w:eastAsia="Arial" w:hAnsi="Arial" w:cs="Arial"/>
+                <w:color w:val="000000" w:themeColor="text1"/>
+                <w:sz w:val="20"/>
+                <w:szCs w:val="20"/>
+              </w:rPr>
+              <w:t>Moradores de residências populares e pequenos empreendedores locais. Perfil: baixo a médio consumo de energia, baixo acesso à tecnologia, interesse em redução de custos e praticidade.</w:t>
+            </w:r>
+          </w:p>
+          <w:p>
+            <w:pPr>
+              <w:pBdr>
+                <w:top w:val="nil"/>
+                <w:left w:val="nil"/>
+                <w:bottom w:val="nil"/>
+                <w:right w:val="nil"/>
+                <w:between w:val="nil"/>
+              </w:pBdr>
+              <w:spacing w:after="0" w:line="240" w:lineRule="auto"/>
+              <w:jc w:val="both"/>
+              <w:rPr>
+                <w:rFonts w:ascii="Arial" w:eastAsia="Arial" w:hAnsi="Arial" w:cs="Arial"/>
+                <w:color w:val="000000" w:themeColor="text1"/>
+                <w:sz w:val="20"/>
+                <w:szCs w:val="20"/>
+              </w:rPr>
+            </w:pPr>
+          </w:p>
+          <w:p>
+            <w:pPr>
+              <w:pBdr>
+                <w:top w:val="nil"/>
+                <w:left w:val="nil"/>
+                <w:bottom w:val="nil"/>
+                <w:right w:val="nil"/>
+                <w:between w:val="nil"/>
+              </w:pBdr>
+              <w:spacing w:after="0" w:line="240" w:lineRule="auto"/>
+              <w:jc w:val="both"/>
+              <w:rPr>
+                <w:rFonts w:ascii="Arial" w:eastAsia="Arial" w:hAnsi="Arial" w:cs="Arial"/>
                 <w:color w:val="1F4E79"/>
                 <w:sz w:val="20"/>
                 <w:szCs w:val="20"/>
               </w:rPr>
             </w:pPr>
-            <w:r>
-              <w:rPr>
-                <w:rFonts w:ascii="Arial" w:eastAsia="Arial" w:hAnsi="Arial" w:cs="Arial"/>
-                <w:color w:val="525252" w:themeColor="accent3" w:themeShade="80"/>
-                <w:sz w:val="20"/>
-                <w:szCs w:val="20"/>
-              </w:rPr>
-              <w:t xml:space="preserve">Inserir os dados neste espaço. Orientações: buscar conhecer na prática a realidade do campo de atuação para a intervenção extensionista. Definir os sujeitos que poderão ser impactados pela intervenção. Caracterizar o público-alvo, características socioeconômicas e educacionais ou outros dados considerados relevantes. Nesta etapa poderá ser realizado um levantamento diagnóstico da comunidade, os dados podem ser obtidos na prática com base na metodologia proposta para o projeto de extensão (visitas, entrevistas, questionários, reuniões, roda de conversa, ou uso de outras ferramentas de levantamento). Adequar a proposta de acordo com as especificidades do curso. Os dados aqui inseridos também podem ser empregados na concepção do projeto propriamente dito. </w:t>
-            </w:r>
           </w:p>
         </w:tc>
       </w:tr>
@@ -1520,6 +1834,92 @@
           <w:szCs w:val="20"/>
         </w:rPr>
         <w:t>Apresentação do(s) problema(s) observado(s) e delimitação do objeto de estudo e intervenção</w:t>
+      </w:r>
+    </w:p>
+    <w:tbl>
+      <w:tblPr>
+        <w:tblW w:w="9300" w:type="dxa"/>
+        <w:tblLayout w:type="fixed"/>
+        <w:tblLook w:val="0000" w:firstRow="0" w:lastRow="0" w:firstColumn="0" w:lastColumn="0" w:noHBand="0" w:noVBand="0"/>
+      </w:tblPr>
+      <w:tblGrid>
+        <w:gridCol w:w="9300"/>
+      </w:tblGrid>
+      <w:tr>
+        <w:trPr>
+          <w:trHeight w:val="762"/>
+        </w:trPr>
+        <w:tc>
+          <w:tcPr>
+            <w:tcW w:w="9300" w:type="dxa"/>
+            <w:tcBorders>
+              <w:top w:val="single" w:sz="4" w:space="0" w:color="000000"/>
+              <w:left w:val="single" w:sz="4" w:space="0" w:color="000000"/>
+              <w:bottom w:val="single" w:sz="4" w:space="0" w:color="000000"/>
+              <w:right w:val="single" w:sz="4" w:space="0" w:color="000000"/>
+            </w:tcBorders>
+            <w:shd w:val="clear" w:color="auto" w:fill="auto"/>
+          </w:tcPr>
+          <w:p>
+            <w:pPr>
+              <w:pBdr>
+                <w:top w:val="nil"/>
+                <w:left w:val="nil"/>
+                <w:bottom w:val="nil"/>
+                <w:right w:val="nil"/>
+                <w:between w:val="nil"/>
+              </w:pBdr>
+              <w:spacing w:after="0" w:line="240" w:lineRule="auto"/>
+              <w:jc w:val="both"/>
+              <w:rPr>
+                <w:rFonts w:ascii="Arial" w:eastAsia="Arial" w:hAnsi="Arial" w:cs="Arial"/>
+                <w:color w:val="000000" w:themeColor="text1"/>
+                <w:sz w:val="20"/>
+                <w:szCs w:val="20"/>
+              </w:rPr>
+            </w:pPr>
+            <w:r>
+              <w:rPr>
+                <w:rFonts w:ascii="Arial" w:eastAsia="Arial" w:hAnsi="Arial" w:cs="Arial"/>
+                <w:color w:val="000000" w:themeColor="text1"/>
+                <w:sz w:val="20"/>
+                <w:szCs w:val="20"/>
+              </w:rPr>
+              <w:t>Desperdício de energia elétrica, ausência de automação e baixo conhecimento sobre monitoramento de consumo. Ausência de soluções acessíveis e de fácil instalação para esse público.</w:t>
+            </w:r>
+          </w:p>
+        </w:tc>
+      </w:tr>
+    </w:tbl>
+    <w:p>
+      <w:pPr>
+        <w:spacing w:after="0" w:line="240" w:lineRule="auto"/>
+        <w:rPr>
+          <w:rFonts w:ascii="Arial" w:eastAsia="Arial" w:hAnsi="Arial" w:cs="Arial"/>
+          <w:b/>
+          <w:sz w:val="20"/>
+          <w:szCs w:val="20"/>
+        </w:rPr>
+      </w:pPr>
+    </w:p>
+    <w:p>
+      <w:pPr>
+        <w:spacing w:after="0" w:line="240" w:lineRule="auto"/>
+        <w:rPr>
+          <w:rFonts w:ascii="Arial" w:eastAsia="Arial" w:hAnsi="Arial" w:cs="Arial"/>
+          <w:b/>
+          <w:sz w:val="20"/>
+          <w:szCs w:val="20"/>
+        </w:rPr>
+      </w:pPr>
+      <w:r>
+        <w:rPr>
+          <w:rFonts w:ascii="Arial" w:eastAsia="Arial" w:hAnsi="Arial" w:cs="Arial"/>
+          <w:b/>
+          <w:sz w:val="20"/>
+          <w:szCs w:val="20"/>
+        </w:rPr>
+        <w:t>Definição de hipóteses para a solução do problema observado</w:t>
       </w:r>
     </w:p>
     <w:tbl>
@@ -1556,95 +1956,21 @@
               <w:jc w:val="both"/>
               <w:rPr>
                 <w:rFonts w:ascii="Arial" w:eastAsia="Arial" w:hAnsi="Arial" w:cs="Arial"/>
-                <w:color w:val="1F4E79"/>
-                <w:sz w:val="20"/>
-                <w:szCs w:val="20"/>
-              </w:rPr>
-            </w:pPr>
-            <w:r>
-              <w:rPr>
-                <w:rFonts w:ascii="Arial" w:eastAsia="Arial" w:hAnsi="Arial" w:cs="Arial"/>
-                <w:color w:val="525252" w:themeColor="accent3" w:themeShade="80"/>
-                <w:sz w:val="20"/>
-                <w:szCs w:val="20"/>
-              </w:rPr>
-              <w:t>Inserir os dados neste espaço. Orientações:</w:t>
-            </w:r>
-            <w:r>
-              <w:rPr>
-                <w:rFonts w:ascii="Arial" w:eastAsia="Arial" w:hAnsi="Arial" w:cs="Arial"/>
-                <w:b/>
-                <w:color w:val="525252" w:themeColor="accent3" w:themeShade="80"/>
-                <w:sz w:val="16"/>
-                <w:szCs w:val="16"/>
-              </w:rPr>
-              <w:t xml:space="preserve"> </w:t>
-            </w:r>
-            <w:r>
-              <w:rPr>
-                <w:rFonts w:ascii="Arial" w:eastAsia="Arial" w:hAnsi="Arial" w:cs="Arial"/>
-                <w:color w:val="525252" w:themeColor="accent3" w:themeShade="80"/>
-                <w:sz w:val="20"/>
-                <w:szCs w:val="20"/>
-              </w:rPr>
-              <w:t xml:space="preserve">observar a realidade em si, identificar os postos-chave, os problemas apontados e suas características para que o plano de intervenção possa contribuir na transformação da realidade observada. Selecionar o problema que será objeto da intervenção e apresentar argumentos relativos à sua relevância de estudo. Os dados aqui inseridos também podem ser empregados na concepção do projeto propriamente dito. </w:t>
-            </w:r>
-          </w:p>
-        </w:tc>
-      </w:tr>
-    </w:tbl>
-    <w:p>
-      <w:pPr>
-        <w:spacing w:after="0" w:line="240" w:lineRule="auto"/>
-        <w:rPr>
-          <w:rFonts w:ascii="Arial" w:eastAsia="Arial" w:hAnsi="Arial" w:cs="Arial"/>
-          <w:b/>
-          <w:sz w:val="20"/>
-          <w:szCs w:val="20"/>
-        </w:rPr>
-      </w:pPr>
-    </w:p>
-    <w:p>
-      <w:pPr>
-        <w:spacing w:after="0" w:line="240" w:lineRule="auto"/>
-        <w:rPr>
-          <w:rFonts w:ascii="Arial" w:eastAsia="Arial" w:hAnsi="Arial" w:cs="Arial"/>
-          <w:b/>
-          <w:sz w:val="20"/>
-          <w:szCs w:val="20"/>
-        </w:rPr>
-      </w:pPr>
-      <w:r>
-        <w:rPr>
-          <w:rFonts w:ascii="Arial" w:eastAsia="Arial" w:hAnsi="Arial" w:cs="Arial"/>
-          <w:b/>
-          <w:sz w:val="20"/>
-          <w:szCs w:val="20"/>
-        </w:rPr>
-        <w:t>Definição de hipóteses para a solução do problema observado</w:t>
-      </w:r>
-    </w:p>
-    <w:tbl>
-      <w:tblPr>
-        <w:tblW w:w="9300" w:type="dxa"/>
-        <w:tblLayout w:type="fixed"/>
-        <w:tblLook w:val="0000" w:firstRow="0" w:lastRow="0" w:firstColumn="0" w:lastColumn="0" w:noHBand="0" w:noVBand="0"/>
-      </w:tblPr>
-      <w:tblGrid>
-        <w:gridCol w:w="9300"/>
-      </w:tblGrid>
-      <w:tr>
-        <w:tc>
-          <w:tcPr>
-            <w:tcW w:w="9300" w:type="dxa"/>
-            <w:tcBorders>
-              <w:top w:val="single" w:sz="4" w:space="0" w:color="000000"/>
-              <w:left w:val="single" w:sz="4" w:space="0" w:color="000000"/>
-              <w:bottom w:val="single" w:sz="4" w:space="0" w:color="000000"/>
-              <w:right w:val="single" w:sz="4" w:space="0" w:color="000000"/>
-            </w:tcBorders>
-            <w:shd w:val="clear" w:color="auto" w:fill="auto"/>
-          </w:tcPr>
+                <w:color w:val="000000" w:themeColor="text1"/>
+                <w:sz w:val="20"/>
+                <w:szCs w:val="20"/>
+              </w:rPr>
+            </w:pPr>
+            <w:r>
+              <w:rPr>
+                <w:rFonts w:ascii="Arial" w:eastAsia="Arial" w:hAnsi="Arial" w:cs="Arial"/>
+                <w:color w:val="000000" w:themeColor="text1"/>
+                <w:sz w:val="20"/>
+                <w:szCs w:val="20"/>
+              </w:rPr>
+              <w:t>Aplicar um sistema simples de automação baseado em sensores (temperatura, umidade, movimento), com dashboard de fácil uso, que permita redução do consumo e maior controle. Acredita-se que isso pode resultar em economia real e ganho de qualidade de vida.</w:t>
+            </w:r>
+          </w:p>
           <w:p>
             <w:pPr>
               <w:pBdr>
@@ -1663,44 +1989,6 @@
                 <w:szCs w:val="20"/>
               </w:rPr>
             </w:pPr>
-            <w:r>
-              <w:rPr>
-                <w:rFonts w:ascii="Arial" w:eastAsia="Arial" w:hAnsi="Arial" w:cs="Arial"/>
-                <w:color w:val="525252" w:themeColor="accent3" w:themeShade="80"/>
-                <w:sz w:val="20"/>
-                <w:szCs w:val="20"/>
-              </w:rPr>
-              <w:t>Inserir os dados neste espaço. Orientações:</w:t>
-            </w:r>
-            <w:r>
-              <w:rPr>
-                <w:rFonts w:ascii="Arial" w:eastAsia="Arial" w:hAnsi="Arial" w:cs="Arial"/>
-                <w:b/>
-                <w:color w:val="525252" w:themeColor="accent3" w:themeShade="80"/>
-                <w:sz w:val="16"/>
-                <w:szCs w:val="16"/>
-              </w:rPr>
-              <w:t xml:space="preserve"> </w:t>
-            </w:r>
-            <w:r>
-              <w:rPr>
-                <w:rFonts w:ascii="Arial" w:eastAsia="Arial" w:hAnsi="Arial" w:cs="Arial"/>
-                <w:color w:val="525252" w:themeColor="accent3" w:themeShade="80"/>
-                <w:sz w:val="20"/>
-                <w:szCs w:val="20"/>
-              </w:rPr>
-              <w:t>as hipóteses devem ser construídas após a teorização e estudo do problema observado. Relacionar hipóteses de intervenção para solução do problema de estudo e selecionar a mais adequada. É importante considerar intervenções tecnicamente exequíveis, sustentáveis e economicamente viáveis</w:t>
-            </w:r>
-            <w:r>
-              <w:rPr>
-                <w:rFonts w:ascii="Arial" w:eastAsia="Arial" w:hAnsi="Arial" w:cs="Arial"/>
-                <w:b/>
-                <w:color w:val="525252" w:themeColor="accent3" w:themeShade="80"/>
-                <w:sz w:val="16"/>
-                <w:szCs w:val="16"/>
-              </w:rPr>
-              <w:t>.</w:t>
-            </w:r>
           </w:p>
         </w:tc>
       </w:tr>
@@ -1715,104 +2003,6 @@
           <w:szCs w:val="20"/>
         </w:rPr>
       </w:pPr>
-    </w:p>
-    <w:p>
-      <w:pPr>
-        <w:spacing w:after="0" w:line="240" w:lineRule="auto"/>
-        <w:rPr>
-          <w:rFonts w:ascii="Arial" w:eastAsia="Arial" w:hAnsi="Arial" w:cs="Arial"/>
-          <w:b/>
-          <w:sz w:val="20"/>
-          <w:szCs w:val="20"/>
-        </w:rPr>
-      </w:pPr>
-    </w:p>
-    <w:p>
-      <w:pPr>
-        <w:spacing w:after="0" w:line="240" w:lineRule="auto"/>
-        <w:rPr>
-          <w:rFonts w:ascii="Arial" w:eastAsia="Arial" w:hAnsi="Arial" w:cs="Arial"/>
-          <w:b/>
-          <w:sz w:val="20"/>
-          <w:szCs w:val="20"/>
-        </w:rPr>
-      </w:pPr>
-    </w:p>
-    <w:p>
-      <w:pPr>
-        <w:spacing w:after="0" w:line="240" w:lineRule="auto"/>
-        <w:rPr>
-          <w:rFonts w:ascii="Arial" w:eastAsia="Arial" w:hAnsi="Arial" w:cs="Arial"/>
-          <w:b/>
-          <w:sz w:val="20"/>
-          <w:szCs w:val="20"/>
-        </w:rPr>
-      </w:pPr>
-    </w:p>
-    <w:p>
-      <w:pPr>
-        <w:spacing w:after="0" w:line="240" w:lineRule="auto"/>
-        <w:rPr>
-          <w:rFonts w:ascii="Arial" w:eastAsia="Arial" w:hAnsi="Arial" w:cs="Arial"/>
-          <w:b/>
-          <w:sz w:val="20"/>
-          <w:szCs w:val="20"/>
-        </w:rPr>
-      </w:pPr>
-    </w:p>
-    <w:p>
-      <w:pPr>
-        <w:spacing w:after="0" w:line="240" w:lineRule="auto"/>
-        <w:rPr>
-          <w:rFonts w:ascii="Arial" w:eastAsia="Arial" w:hAnsi="Arial" w:cs="Arial"/>
-          <w:b/>
-          <w:sz w:val="20"/>
-          <w:szCs w:val="20"/>
-        </w:rPr>
-      </w:pPr>
-    </w:p>
-    <w:p>
-      <w:pPr>
-        <w:spacing w:after="0" w:line="240" w:lineRule="auto"/>
-        <w:rPr>
-          <w:rFonts w:ascii="Arial" w:eastAsia="Arial" w:hAnsi="Arial" w:cs="Arial"/>
-          <w:b/>
-          <w:sz w:val="20"/>
-          <w:szCs w:val="20"/>
-        </w:rPr>
-      </w:pPr>
-    </w:p>
-    <w:p>
-      <w:pPr>
-        <w:spacing w:after="0" w:line="240" w:lineRule="auto"/>
-        <w:rPr>
-          <w:rFonts w:ascii="Arial" w:eastAsia="Arial" w:hAnsi="Arial" w:cs="Arial"/>
-          <w:b/>
-          <w:sz w:val="20"/>
-          <w:szCs w:val="20"/>
-        </w:rPr>
-      </w:pPr>
-    </w:p>
-    <w:p>
-      <w:pPr>
-        <w:spacing w:after="0" w:line="240" w:lineRule="auto"/>
-        <w:rPr>
-          <w:rFonts w:ascii="Arial" w:eastAsia="Arial" w:hAnsi="Arial" w:cs="Arial"/>
-          <w:b/>
-          <w:sz w:val="20"/>
-          <w:szCs w:val="20"/>
-        </w:rPr>
-      </w:pPr>
-    </w:p>
-    <w:p>
-      <w:pPr>
-        <w:spacing w:after="0" w:line="240" w:lineRule="auto"/>
-        <w:rPr>
-          <w:rFonts w:ascii="Arial" w:eastAsia="Arial" w:hAnsi="Arial" w:cs="Arial"/>
-          <w:sz w:val="20"/>
-          <w:szCs w:val="20"/>
-        </w:rPr>
-      </w:pPr>
       <w:r>
         <w:rPr>
           <w:rFonts w:ascii="Arial" w:eastAsia="Arial" w:hAnsi="Arial" w:cs="Arial"/>
@@ -1820,37 +2010,114 @@
           <w:sz w:val="20"/>
           <w:szCs w:val="20"/>
         </w:rPr>
+        <w:t xml:space="preserve"> </w:t>
+      </w:r>
+    </w:p>
+    <w:p>
+      <w:pPr>
+        <w:spacing w:after="0" w:line="240" w:lineRule="auto"/>
+        <w:rPr>
+          <w:rFonts w:ascii="Arial" w:eastAsia="Arial" w:hAnsi="Arial" w:cs="Arial"/>
+          <w:b/>
+          <w:sz w:val="20"/>
+          <w:szCs w:val="20"/>
+        </w:rPr>
+      </w:pPr>
+    </w:p>
+    <w:p>
+      <w:pPr>
+        <w:spacing w:after="0" w:line="240" w:lineRule="auto"/>
+        <w:rPr>
+          <w:rFonts w:ascii="Arial" w:eastAsia="Arial" w:hAnsi="Arial" w:cs="Arial"/>
+          <w:b/>
+          <w:sz w:val="20"/>
+          <w:szCs w:val="20"/>
+        </w:rPr>
+      </w:pPr>
+    </w:p>
+    <w:p>
+      <w:pPr>
+        <w:spacing w:after="0" w:line="240" w:lineRule="auto"/>
+        <w:rPr>
+          <w:rFonts w:ascii="Arial" w:eastAsia="Arial" w:hAnsi="Arial" w:cs="Arial"/>
+          <w:b/>
+          <w:sz w:val="20"/>
+          <w:szCs w:val="20"/>
+        </w:rPr>
+      </w:pPr>
+    </w:p>
+    <w:p>
+      <w:pPr>
+        <w:spacing w:after="0" w:line="240" w:lineRule="auto"/>
+        <w:rPr>
+          <w:rFonts w:ascii="Arial" w:eastAsia="Arial" w:hAnsi="Arial" w:cs="Arial"/>
+          <w:b/>
+          <w:sz w:val="20"/>
+          <w:szCs w:val="20"/>
+        </w:rPr>
+      </w:pPr>
+    </w:p>
+    <w:p>
+      <w:pPr>
+        <w:spacing w:after="0" w:line="240" w:lineRule="auto"/>
+        <w:rPr>
+          <w:rFonts w:ascii="Arial" w:eastAsia="Arial" w:hAnsi="Arial" w:cs="Arial"/>
+          <w:b/>
+          <w:sz w:val="20"/>
+          <w:szCs w:val="20"/>
+        </w:rPr>
+      </w:pPr>
+    </w:p>
+    <w:p>
+      <w:pPr>
+        <w:spacing w:after="0" w:line="240" w:lineRule="auto"/>
+        <w:rPr>
+          <w:rFonts w:ascii="Arial" w:eastAsia="Arial" w:hAnsi="Arial" w:cs="Arial"/>
+          <w:b/>
+          <w:sz w:val="20"/>
+          <w:szCs w:val="20"/>
+        </w:rPr>
+      </w:pPr>
+    </w:p>
+    <w:p>
+      <w:pPr>
+        <w:spacing w:after="0" w:line="240" w:lineRule="auto"/>
+        <w:rPr>
+          <w:rFonts w:ascii="Arial" w:eastAsia="Arial" w:hAnsi="Arial" w:cs="Arial"/>
+          <w:b/>
+          <w:sz w:val="20"/>
+          <w:szCs w:val="20"/>
+        </w:rPr>
+      </w:pPr>
+    </w:p>
+    <w:p>
+      <w:pPr>
+        <w:spacing w:after="0" w:line="240" w:lineRule="auto"/>
+        <w:rPr>
+          <w:rFonts w:ascii="Arial" w:eastAsia="Arial" w:hAnsi="Arial" w:cs="Arial"/>
+          <w:b/>
+          <w:sz w:val="20"/>
+          <w:szCs w:val="20"/>
+        </w:rPr>
+      </w:pPr>
+    </w:p>
+    <w:p>
+      <w:pPr>
+        <w:spacing w:after="0" w:line="240" w:lineRule="auto"/>
+        <w:rPr>
+          <w:rFonts w:ascii="Arial" w:eastAsia="Arial" w:hAnsi="Arial" w:cs="Arial"/>
+          <w:sz w:val="20"/>
+          <w:szCs w:val="20"/>
+        </w:rPr>
+      </w:pPr>
+      <w:r>
+        <w:rPr>
+          <w:rFonts w:ascii="Arial" w:eastAsia="Arial" w:hAnsi="Arial" w:cs="Arial"/>
+          <w:b/>
+          <w:sz w:val="20"/>
+          <w:szCs w:val="20"/>
+        </w:rPr>
         <w:t>3 DESCRIÇÃO DO PROJETO</w:t>
-      </w:r>
-    </w:p>
-    <w:p>
-      <w:pPr>
-        <w:pBdr>
-          <w:top w:val="nil"/>
-          <w:left w:val="nil"/>
-          <w:bottom w:val="nil"/>
-          <w:right w:val="nil"/>
-          <w:between w:val="nil"/>
-        </w:pBdr>
-        <w:spacing w:after="0" w:line="240" w:lineRule="auto"/>
-        <w:jc w:val="both"/>
-        <w:rPr>
-          <w:rFonts w:ascii="Arial" w:eastAsia="Arial" w:hAnsi="Arial" w:cs="Arial"/>
-          <w:b/>
-          <w:color w:val="525252" w:themeColor="accent3" w:themeShade="80"/>
-          <w:sz w:val="16"/>
-          <w:szCs w:val="16"/>
-        </w:rPr>
-      </w:pPr>
-      <w:r>
-        <w:rPr>
-          <w:rFonts w:ascii="Arial" w:eastAsia="Arial" w:hAnsi="Arial" w:cs="Arial"/>
-          <w:b/>
-          <w:color w:val="525252" w:themeColor="accent3" w:themeShade="80"/>
-          <w:sz w:val="16"/>
-          <w:szCs w:val="16"/>
-        </w:rPr>
-        <w:t xml:space="preserve">É importante destacar que um projeto de extensão não precisa ser necessariamente igual a um projeto de pesquisa. Mesmo que haja necessidade de pesquisa prévia para a fundamentação teórica, construção da introdução e para um melhor entendimento sobre a realidade a ser trabalhada, é preciso que um projeto de extensão contemple práticas que promovam mudanças e/ou melhorias identificadas como necessárias. O projeto final deverá ser simples, objetivo, claro e ter de 3 a 5 páginas, dentro do modelo aqui proposto. </w:t>
       </w:r>
     </w:p>
     <w:p>
@@ -1918,31 +2185,24 @@
             <w:r>
               <w:rPr>
                 <w:rFonts w:ascii="Arial" w:eastAsia="Arial" w:hAnsi="Arial" w:cs="Arial"/>
-                <w:color w:val="525252" w:themeColor="accent3" w:themeShade="80"/>
-                <w:sz w:val="20"/>
-                <w:szCs w:val="20"/>
-              </w:rPr>
-              <w:t>Inserir os dados neste espaço. Orientações:</w:t>
-            </w:r>
-            <w:r>
-              <w:rPr>
-                <w:rFonts w:ascii="Arial" w:eastAsia="Arial" w:hAnsi="Arial" w:cs="Arial"/>
-                <w:b/>
-                <w:color w:val="525252" w:themeColor="accent3" w:themeShade="80"/>
-                <w:sz w:val="16"/>
-                <w:szCs w:val="16"/>
-              </w:rPr>
-              <w:t xml:space="preserve"> </w:t>
-            </w:r>
-            <w:r>
-              <w:rPr>
-                <w:rFonts w:ascii="Arial" w:eastAsia="Arial" w:hAnsi="Arial" w:cs="Arial"/>
-                <w:color w:val="525252" w:themeColor="accent3" w:themeShade="80"/>
-                <w:sz w:val="20"/>
-                <w:szCs w:val="20"/>
-              </w:rPr>
-              <w:t xml:space="preserve">texto sem parágrafos. Trata-se de um resumo, apresentado de forma sintética, clara, objetiva e concisa, dos pontos mais importantes da proposta do projeto: breve descrição do estudo, o problema a ser focado, público-alvo ou comunidade que será envolvido na ação extensionista, o objetivo geral da ação extensionista, as metodologias a serem utilizadas, as atividades previstas, os resultados esperados, e outras informações que forem consideradas relevantes. Escrever um texto curto. </w:t>
-            </w:r>
+                <w:color w:val="000000"/>
+                <w:sz w:val="20"/>
+                <w:szCs w:val="20"/>
+              </w:rPr>
+              <w:t>Este projeto de extensão visa implementar e validar a plataforma FORCE X em residências e comércios de pequeno porte, oferecendo monitoramento em tempo real e controle inteligente de consumo de energia. A ação será aplicada junto à comunidade e visa promover sustentabilidade, educação tecnológica e melhoria na gestão de recursos.</w:t>
+            </w:r>
+          </w:p>
+          <w:p>
+            <w:pPr>
+              <w:spacing w:after="0" w:line="240" w:lineRule="auto"/>
+              <w:jc w:val="both"/>
+              <w:rPr>
+                <w:rFonts w:ascii="Arial" w:eastAsia="Arial" w:hAnsi="Arial" w:cs="Arial"/>
+                <w:color w:val="000000"/>
+                <w:sz w:val="20"/>
+                <w:szCs w:val="20"/>
+              </w:rPr>
+            </w:pPr>
           </w:p>
         </w:tc>
       </w:tr>
@@ -1977,6 +2237,102 @@
           <w:szCs w:val="20"/>
         </w:rPr>
         <w:t>Introdução</w:t>
+      </w:r>
+    </w:p>
+    <w:tbl>
+      <w:tblPr>
+        <w:tblW w:w="9300" w:type="dxa"/>
+        <w:tblLayout w:type="fixed"/>
+        <w:tblLook w:val="0000" w:firstRow="0" w:lastRow="0" w:firstColumn="0" w:lastColumn="0" w:noHBand="0" w:noVBand="0"/>
+      </w:tblPr>
+      <w:tblGrid>
+        <w:gridCol w:w="9300"/>
+      </w:tblGrid>
+      <w:tr>
+        <w:trPr>
+          <w:trHeight w:val="878"/>
+        </w:trPr>
+        <w:tc>
+          <w:tcPr>
+            <w:tcW w:w="9300" w:type="dxa"/>
+            <w:tcBorders>
+              <w:top w:val="single" w:sz="4" w:space="0" w:color="000000"/>
+              <w:left w:val="single" w:sz="4" w:space="0" w:color="000000"/>
+              <w:bottom w:val="single" w:sz="4" w:space="0" w:color="000000"/>
+              <w:right w:val="single" w:sz="4" w:space="0" w:color="000000"/>
+            </w:tcBorders>
+            <w:shd w:val="clear" w:color="auto" w:fill="auto"/>
+          </w:tcPr>
+          <w:p>
+            <w:pPr>
+              <w:spacing w:after="0" w:line="240" w:lineRule="auto"/>
+              <w:jc w:val="both"/>
+              <w:rPr>
+                <w:rFonts w:ascii="Arial" w:eastAsia="Arial" w:hAnsi="Arial" w:cs="Arial"/>
+                <w:sz w:val="20"/>
+                <w:szCs w:val="20"/>
+              </w:rPr>
+            </w:pPr>
+            <w:r>
+              <w:rPr>
+                <w:rFonts w:ascii="Arial" w:eastAsia="Arial" w:hAnsi="Arial" w:cs="Arial"/>
+                <w:sz w:val="20"/>
+                <w:szCs w:val="20"/>
+              </w:rPr>
+              <w:t xml:space="preserve"> </w:t>
+            </w:r>
+            <w:r>
+              <w:rPr>
+                <w:rFonts w:ascii="Arial" w:eastAsia="Arial" w:hAnsi="Arial" w:cs="Arial"/>
+                <w:sz w:val="20"/>
+                <w:szCs w:val="20"/>
+              </w:rPr>
+              <w:t>A automação residencial tem sido uma tendência crescente, mas seu acesso ainda é restrito a grupos com maior poder aquisitivo. Com base nos ODS 7 e 11, este projeto propõe levar a tecnologia de automação acessível para grupos menos assistidos. A plataforma FORCE X, desenvolvida pelos alunos, permite controle e economia energética via sensores e dashboard intuitivo. Referência: ANEEL (2023) sobre desperdício de energia nas residências brasileiras.</w:t>
+            </w:r>
+          </w:p>
+          <w:p>
+            <w:pPr>
+              <w:spacing w:after="0" w:line="240" w:lineRule="auto"/>
+              <w:jc w:val="both"/>
+              <w:rPr>
+                <w:rFonts w:ascii="Arial" w:eastAsia="Arial" w:hAnsi="Arial" w:cs="Arial"/>
+                <w:sz w:val="20"/>
+                <w:szCs w:val="20"/>
+              </w:rPr>
+            </w:pPr>
+          </w:p>
+        </w:tc>
+      </w:tr>
+    </w:tbl>
+    <w:p>
+      <w:pPr>
+        <w:spacing w:after="0" w:line="240" w:lineRule="auto"/>
+        <w:rPr>
+          <w:rFonts w:ascii="Arial" w:eastAsia="Arial" w:hAnsi="Arial" w:cs="Arial"/>
+          <w:b/>
+          <w:sz w:val="20"/>
+          <w:szCs w:val="20"/>
+        </w:rPr>
+      </w:pPr>
+    </w:p>
+    <w:p>
+      <w:pPr>
+        <w:spacing w:after="0" w:line="240" w:lineRule="auto"/>
+        <w:rPr>
+          <w:rFonts w:ascii="Arial" w:eastAsia="Arial" w:hAnsi="Arial" w:cs="Arial"/>
+          <w:b/>
+          <w:sz w:val="20"/>
+          <w:szCs w:val="20"/>
+        </w:rPr>
+      </w:pPr>
+      <w:r>
+        <w:rPr>
+          <w:rFonts w:ascii="Arial" w:eastAsia="Arial" w:hAnsi="Arial" w:cs="Arial"/>
+          <w:b/>
+          <w:sz w:val="20"/>
+          <w:szCs w:val="20"/>
+        </w:rPr>
+        <w:t>Objetivos</w:t>
       </w:r>
     </w:p>
     <w:tbl>
@@ -2002,6 +2358,9 @@
           </w:tcPr>
           <w:p>
             <w:pPr>
+              <w:tabs>
+                <w:tab w:val="left" w:pos="360"/>
+              </w:tabs>
               <w:spacing w:after="0" w:line="240" w:lineRule="auto"/>
               <w:jc w:val="both"/>
               <w:rPr>
@@ -2013,59 +2372,34 @@
             <w:r>
               <w:rPr>
                 <w:rFonts w:ascii="Arial" w:eastAsia="Arial" w:hAnsi="Arial" w:cs="Arial"/>
-                <w:color w:val="525252" w:themeColor="accent3" w:themeShade="80"/>
-                <w:sz w:val="20"/>
-                <w:szCs w:val="20"/>
-              </w:rPr>
-              <w:t>Inserir os dados neste espaço. Orientações:</w:t>
-            </w:r>
-            <w:r>
-              <w:rPr>
-                <w:rFonts w:ascii="Arial" w:eastAsia="Arial" w:hAnsi="Arial" w:cs="Arial"/>
-                <w:b/>
-                <w:color w:val="525252" w:themeColor="accent3" w:themeShade="80"/>
-                <w:sz w:val="16"/>
-                <w:szCs w:val="16"/>
+                <w:sz w:val="20"/>
+                <w:szCs w:val="20"/>
               </w:rPr>
               <w:t xml:space="preserve"> </w:t>
             </w:r>
             <w:r>
               <w:rPr>
                 <w:rFonts w:ascii="Arial" w:eastAsia="Arial" w:hAnsi="Arial" w:cs="Arial"/>
-                <w:color w:val="525252" w:themeColor="accent3" w:themeShade="80"/>
-                <w:sz w:val="20"/>
-                <w:szCs w:val="20"/>
-              </w:rPr>
-              <w:t xml:space="preserve">apresentar a introdução com base na fundamentação teórica sobre o tema trabalhado e que situe o objeto da intervenção, afirmando sua relevância. </w:t>
-            </w:r>
-            <w:r>
-              <w:rPr>
-                <w:rFonts w:ascii="Arial" w:eastAsia="Arial" w:hAnsi="Arial" w:cs="Arial"/>
-                <w:color w:val="525252" w:themeColor="accent3" w:themeShade="80"/>
-                <w:sz w:val="20"/>
-                <w:szCs w:val="20"/>
-              </w:rPr>
-              <w:lastRenderedPageBreak/>
-              <w:t>Descrever as áreas e ODS impactados, incluir o referencial teórico, usar referências segundo ABNT. Não se trata de uma monografia e sim de uma atividade de extensão, por isso a introdução deve ser clara, objetiva</w:t>
-            </w:r>
-            <w:r>
-              <w:rPr>
-                <w:rFonts w:ascii="Arial" w:eastAsia="Arial" w:hAnsi="Arial" w:cs="Arial"/>
-                <w:color w:val="525252" w:themeColor="accent3" w:themeShade="80"/>
-                <w:sz w:val="20"/>
-                <w:szCs w:val="20"/>
-              </w:rPr>
-              <w:t xml:space="preserve"> </w:t>
-            </w:r>
-            <w:r>
-              <w:rPr>
-                <w:rFonts w:ascii="Arial" w:eastAsia="Arial" w:hAnsi="Arial" w:cs="Arial"/>
-                <w:color w:val="525252" w:themeColor="accent3" w:themeShade="80"/>
-                <w:sz w:val="20"/>
-                <w:szCs w:val="20"/>
-              </w:rPr>
-              <w:t xml:space="preserve">e sintética. </w:t>
-            </w:r>
+                <w:sz w:val="20"/>
+                <w:szCs w:val="20"/>
+              </w:rPr>
+              <w:t>O projeto tem como objetivo aplicar a solução FORCE X em pelo menos duas residências e um comércio, promovendo a redução de até 15% no consumo energético dos locais atendidos. Além disso, busca capacitar os usuários sobre o uso consciente de energia e automação, e coletar dados reais para a evolução do projeto e sua validação prática.</w:t>
+            </w:r>
+          </w:p>
+          <w:p>
+            <w:pPr>
+              <w:tabs>
+                <w:tab w:val="left" w:pos="360"/>
+              </w:tabs>
+              <w:spacing w:after="0" w:line="240" w:lineRule="auto"/>
+              <w:jc w:val="both"/>
+              <w:rPr>
+                <w:rFonts w:ascii="Arial" w:eastAsia="Arial" w:hAnsi="Arial" w:cs="Arial"/>
+                <w:color w:val="FF3333"/>
+                <w:sz w:val="20"/>
+                <w:szCs w:val="20"/>
+              </w:rPr>
+            </w:pPr>
           </w:p>
         </w:tc>
       </w:tr>
@@ -2075,18 +2409,27 @@
         <w:spacing w:after="0" w:line="240" w:lineRule="auto"/>
         <w:rPr>
           <w:rFonts w:ascii="Arial" w:eastAsia="Arial" w:hAnsi="Arial" w:cs="Arial"/>
-          <w:b/>
-          <w:sz w:val="20"/>
-          <w:szCs w:val="20"/>
-        </w:rPr>
-      </w:pPr>
-    </w:p>
-    <w:p>
-      <w:pPr>
-        <w:spacing w:after="0" w:line="240" w:lineRule="auto"/>
-        <w:rPr>
-          <w:rFonts w:ascii="Arial" w:eastAsia="Arial" w:hAnsi="Arial" w:cs="Arial"/>
-          <w:b/>
+          <w:sz w:val="20"/>
+          <w:szCs w:val="20"/>
+        </w:rPr>
+      </w:pPr>
+    </w:p>
+    <w:p>
+      <w:pPr>
+        <w:spacing w:after="0" w:line="240" w:lineRule="auto"/>
+        <w:rPr>
+          <w:rFonts w:ascii="Arial" w:eastAsia="Arial" w:hAnsi="Arial" w:cs="Arial"/>
+          <w:b/>
+          <w:sz w:val="20"/>
+          <w:szCs w:val="20"/>
+        </w:rPr>
+      </w:pPr>
+    </w:p>
+    <w:p>
+      <w:pPr>
+        <w:spacing w:after="0" w:line="240" w:lineRule="auto"/>
+        <w:rPr>
+          <w:rFonts w:ascii="Arial" w:eastAsia="Arial" w:hAnsi="Arial" w:cs="Arial"/>
           <w:sz w:val="20"/>
           <w:szCs w:val="20"/>
         </w:rPr>
@@ -2098,7 +2441,7 @@
           <w:sz w:val="20"/>
           <w:szCs w:val="20"/>
         </w:rPr>
-        <w:t>Objetivos</w:t>
+        <w:t xml:space="preserve">Métodos </w:t>
       </w:r>
     </w:p>
     <w:tbl>
@@ -2124,100 +2467,54 @@
           </w:tcPr>
           <w:p>
             <w:pPr>
-              <w:tabs>
-                <w:tab w:val="left" w:pos="360"/>
-              </w:tabs>
               <w:spacing w:after="0" w:line="240" w:lineRule="auto"/>
               <w:jc w:val="both"/>
               <w:rPr>
                 <w:rFonts w:ascii="Arial" w:eastAsia="Arial" w:hAnsi="Arial" w:cs="Arial"/>
-                <w:color w:val="FF3333"/>
-                <w:sz w:val="20"/>
-                <w:szCs w:val="20"/>
-              </w:rPr>
-            </w:pPr>
-            <w:r>
-              <w:rPr>
-                <w:rFonts w:ascii="Arial" w:eastAsia="Arial" w:hAnsi="Arial" w:cs="Arial"/>
-                <w:color w:val="525252" w:themeColor="accent3" w:themeShade="80"/>
-                <w:sz w:val="20"/>
-                <w:szCs w:val="20"/>
-              </w:rPr>
-              <w:t>Inserir os dados neste espaço. Orientações:</w:t>
-            </w:r>
-            <w:r>
-              <w:rPr>
-                <w:rFonts w:ascii="Arial" w:eastAsia="Arial" w:hAnsi="Arial" w:cs="Arial"/>
-                <w:b/>
-                <w:color w:val="525252" w:themeColor="accent3" w:themeShade="80"/>
-                <w:sz w:val="16"/>
-                <w:szCs w:val="16"/>
+                <w:color w:val="000000" w:themeColor="text1"/>
+                <w:sz w:val="20"/>
+                <w:szCs w:val="20"/>
+              </w:rPr>
+            </w:pPr>
+            <w:r>
+              <w:rPr>
+                <w:rFonts w:ascii="Arial" w:eastAsia="Arial" w:hAnsi="Arial" w:cs="Arial"/>
+                <w:color w:val="000000" w:themeColor="text1"/>
+                <w:sz w:val="20"/>
+                <w:szCs w:val="20"/>
               </w:rPr>
               <w:t xml:space="preserve"> </w:t>
             </w:r>
             <w:r>
               <w:rPr>
                 <w:rFonts w:ascii="Arial" w:eastAsia="Arial" w:hAnsi="Arial" w:cs="Arial"/>
-                <w:color w:val="525252" w:themeColor="accent3" w:themeShade="80"/>
-                <w:sz w:val="20"/>
-                <w:szCs w:val="20"/>
-              </w:rPr>
-              <w:t>Descrever os objetivos de forma clara. Cada objetivo deve ter uma correspondência com os resultados esperados. Devem ser expressos sucintamente, em itens, iniciando a frase com verbo de ação e não em forma de relatos.</w:t>
-            </w:r>
-          </w:p>
-        </w:tc>
-      </w:tr>
-    </w:tbl>
-    <w:p>
-      <w:pPr>
-        <w:spacing w:after="0" w:line="240" w:lineRule="auto"/>
-        <w:rPr>
-          <w:rFonts w:ascii="Arial" w:eastAsia="Arial" w:hAnsi="Arial" w:cs="Arial"/>
-          <w:sz w:val="20"/>
-          <w:szCs w:val="20"/>
-        </w:rPr>
-      </w:pPr>
-    </w:p>
-    <w:p>
-      <w:pPr>
-        <w:spacing w:after="0" w:line="240" w:lineRule="auto"/>
-        <w:rPr>
-          <w:rFonts w:ascii="Arial" w:eastAsia="Arial" w:hAnsi="Arial" w:cs="Arial"/>
-          <w:sz w:val="20"/>
-          <w:szCs w:val="20"/>
-        </w:rPr>
-      </w:pPr>
-      <w:r>
-        <w:rPr>
-          <w:rFonts w:ascii="Arial" w:eastAsia="Arial" w:hAnsi="Arial" w:cs="Arial"/>
-          <w:b/>
-          <w:sz w:val="20"/>
-          <w:szCs w:val="20"/>
-        </w:rPr>
-        <w:t xml:space="preserve">Métodos </w:t>
-      </w:r>
-    </w:p>
-    <w:tbl>
-      <w:tblPr>
-        <w:tblW w:w="9300" w:type="dxa"/>
-        <w:tblLayout w:type="fixed"/>
-        <w:tblLook w:val="0000" w:firstRow="0" w:lastRow="0" w:firstColumn="0" w:lastColumn="0" w:noHBand="0" w:noVBand="0"/>
-      </w:tblPr>
-      <w:tblGrid>
-        <w:gridCol w:w="9300"/>
-      </w:tblGrid>
-      <w:tr>
-        <w:tc>
-          <w:tcPr>
-            <w:tcW w:w="9300" w:type="dxa"/>
-            <w:tcBorders>
-              <w:top w:val="single" w:sz="4" w:space="0" w:color="000000"/>
-              <w:left w:val="single" w:sz="4" w:space="0" w:color="000000"/>
-              <w:bottom w:val="single" w:sz="4" w:space="0" w:color="000000"/>
-              <w:right w:val="single" w:sz="4" w:space="0" w:color="000000"/>
-            </w:tcBorders>
-            <w:shd w:val="clear" w:color="auto" w:fill="auto"/>
-          </w:tcPr>
+                <w:color w:val="000000" w:themeColor="text1"/>
+                <w:sz w:val="20"/>
+                <w:szCs w:val="20"/>
+              </w:rPr>
+              <w:t xml:space="preserve">O projeto será implementado por meio de visitas técnicas, instalação de sensores e coleta de dados. A equipe aplicará questionários diagnósticos, demonstrará o sistema FORCE X e acompanhará os resultados durante 30 dias. Ferramentas: sensores Arduino, dashboard em ASP.NET Core, formulário Google </w:t>
+            </w:r>
+            <w:proofErr w:type="spellStart"/>
+            <w:r>
+              <w:rPr>
+                <w:rFonts w:ascii="Arial" w:eastAsia="Arial" w:hAnsi="Arial" w:cs="Arial"/>
+                <w:color w:val="000000" w:themeColor="text1"/>
+                <w:sz w:val="20"/>
+                <w:szCs w:val="20"/>
+              </w:rPr>
+              <w:t>Forms</w:t>
+            </w:r>
+            <w:proofErr w:type="spellEnd"/>
+            <w:r>
+              <w:rPr>
+                <w:rFonts w:ascii="Arial" w:eastAsia="Arial" w:hAnsi="Arial" w:cs="Arial"/>
+                <w:color w:val="000000" w:themeColor="text1"/>
+                <w:sz w:val="20"/>
+                <w:szCs w:val="20"/>
+              </w:rPr>
+              <w:t xml:space="preserve"> e entrevistas presenciais.</w:t>
+            </w:r>
+          </w:p>
           <w:p>
             <w:pPr>
               <w:spacing w:after="0" w:line="240" w:lineRule="auto"/>
@@ -2228,34 +2525,6 @@
                 <w:szCs w:val="20"/>
               </w:rPr>
             </w:pPr>
-            <w:r>
-              <w:rPr>
-                <w:rFonts w:ascii="Arial" w:eastAsia="Arial" w:hAnsi="Arial" w:cs="Arial"/>
-                <w:color w:val="525252" w:themeColor="accent3" w:themeShade="80"/>
-                <w:sz w:val="20"/>
-                <w:szCs w:val="20"/>
-              </w:rPr>
-              <w:t>Inserir os dados neste espaço. Orientações:</w:t>
-            </w:r>
-            <w:r>
-              <w:rPr>
-                <w:rFonts w:ascii="Arial" w:eastAsia="Arial" w:hAnsi="Arial" w:cs="Arial"/>
-                <w:b/>
-                <w:color w:val="525252" w:themeColor="accent3" w:themeShade="80"/>
-                <w:sz w:val="16"/>
-                <w:szCs w:val="16"/>
-              </w:rPr>
-              <w:t xml:space="preserve"> </w:t>
-            </w:r>
-            <w:r>
-              <w:rPr>
-                <w:rFonts w:ascii="Arial" w:eastAsia="Arial" w:hAnsi="Arial" w:cs="Arial"/>
-                <w:color w:val="525252" w:themeColor="accent3" w:themeShade="80"/>
-                <w:sz w:val="20"/>
-                <w:szCs w:val="20"/>
-              </w:rPr>
-              <w:t xml:space="preserve">descrever como ocorrerá a ação extensionista junto ao público-alvo. Trata-se descrição sobre como será realizada a prática da ação extensionista, é o detalhamento do caminho a ser percorrido pela equipe em sua interação com a sociedade. Descrever os métodos, técnicas e estratégias para a implementação das atividades de intervenção previstas no projeto e sua contribuição para o alcance dos objetivos. Descrever o local, público-alvo, ferramentas empregadas para a relação dialógica com a comunidade ou setores da sociedade: visitas, entrevistas, questionários, reuniões, roda de conversa, ou uso de outras ferramentas de levantamento. Detalhar os procedimentos e as atividades a serem implementadas. </w:t>
-            </w:r>
           </w:p>
         </w:tc>
       </w:tr>
@@ -2324,11 +2593,18 @@
             <w:r>
               <w:rPr>
                 <w:rFonts w:ascii="Arial" w:eastAsia="Arial" w:hAnsi="Arial" w:cs="Arial"/>
-                <w:color w:val="525252" w:themeColor="accent3" w:themeShade="80"/>
-                <w:sz w:val="20"/>
-                <w:szCs w:val="20"/>
-              </w:rPr>
-              <w:t xml:space="preserve">Inserir os dados neste espaço. Orientações: este item pode ser apresentado como resultados parciais, ou resultados finais para projetos implementados, ou, ainda, resultados esperados para propostas de projetos. Descrever de forma objetiva de que modo o projeto espera modificar as condições inicialmente diagnosticadas no público-alvo envolvido. Trata-se de uma projeção dos impactos sociais esperados ou desejados, considerando que a extensão universitária busca estar atenta aos interesses e necessidades da maioria da população, buscando superar desigualdades, garantir diversidade, evitar exclusões, implementar o desenvolvimento regional e desenvolver políticas públicas. </w:t>
+                <w:sz w:val="20"/>
+                <w:szCs w:val="20"/>
+              </w:rPr>
+              <w:t xml:space="preserve"> </w:t>
+            </w:r>
+            <w:r>
+              <w:rPr>
+                <w:rFonts w:ascii="Arial" w:eastAsia="Arial" w:hAnsi="Arial" w:cs="Arial"/>
+                <w:sz w:val="20"/>
+                <w:szCs w:val="20"/>
+              </w:rPr>
+              <w:t>Espera-se que o público-alvo obtenha maior consciência sobre consumo energético, e que as residências testadas apresentem economia real. O sistema será validado na prática e servirá de base para futuras versões comerciais e melhorias.</w:t>
             </w:r>
           </w:p>
         </w:tc>
@@ -2387,6 +2663,25 @@
           </w:tcPr>
           <w:p>
             <w:pPr>
+              <w:rPr>
+                <w:rFonts w:ascii="Arial" w:eastAsia="Arial" w:hAnsi="Arial" w:cs="Arial"/>
+                <w:color w:val="000000" w:themeColor="text1"/>
+                <w:sz w:val="20"/>
+                <w:szCs w:val="20"/>
+              </w:rPr>
+            </w:pPr>
+            <w:r>
+              <w:rPr>
+                <w:rFonts w:ascii="Arial" w:eastAsia="Arial" w:hAnsi="Arial" w:cs="Arial"/>
+                <w:color w:val="000000" w:themeColor="text1"/>
+                <w:sz w:val="20"/>
+                <w:szCs w:val="20"/>
+              </w:rPr>
+              <w:t>O projeto atende aos objetivos propostos, demonstra viabilidade técnica e social e se mostra replicável em larga escala. O impacto positivo direto e o potencial de expansão comercial tornam o FORCE X uma solução inovadora com alto valor social.</w:t>
+            </w:r>
+          </w:p>
+          <w:p>
+            <w:pPr>
               <w:tabs>
                 <w:tab w:val="left" w:pos="360"/>
               </w:tabs>
@@ -2399,34 +2694,6 @@
                 <w:szCs w:val="20"/>
               </w:rPr>
             </w:pPr>
-            <w:r>
-              <w:rPr>
-                <w:rFonts w:ascii="Arial" w:eastAsia="Arial" w:hAnsi="Arial" w:cs="Arial"/>
-                <w:color w:val="525252" w:themeColor="accent3" w:themeShade="80"/>
-                <w:sz w:val="20"/>
-                <w:szCs w:val="20"/>
-              </w:rPr>
-              <w:t>Inserir os dados neste espaço. Orientações:</w:t>
-            </w:r>
-            <w:r>
-              <w:rPr>
-                <w:rFonts w:ascii="Arial" w:eastAsia="Arial" w:hAnsi="Arial" w:cs="Arial"/>
-                <w:b/>
-                <w:color w:val="525252" w:themeColor="accent3" w:themeShade="80"/>
-                <w:sz w:val="16"/>
-                <w:szCs w:val="16"/>
-              </w:rPr>
-              <w:t xml:space="preserve"> </w:t>
-            </w:r>
-            <w:r>
-              <w:rPr>
-                <w:rFonts w:ascii="Arial" w:eastAsia="Arial" w:hAnsi="Arial" w:cs="Arial"/>
-                <w:color w:val="525252" w:themeColor="accent3" w:themeShade="80"/>
-                <w:sz w:val="20"/>
-                <w:szCs w:val="20"/>
-              </w:rPr>
-              <w:t>é o desfecho do projeto devendo responder o problema central do trabalho e destacar se o trabalho atendeu aos objetivos propostos, destacando os principais pontos e direções para futuras ações.</w:t>
-            </w:r>
           </w:p>
         </w:tc>
       </w:tr>
@@ -2484,6 +2751,25 @@
           </w:tcPr>
           <w:p>
             <w:pPr>
+              <w:rPr>
+                <w:rFonts w:ascii="Arial" w:eastAsia="Arial" w:hAnsi="Arial" w:cs="Arial"/>
+                <w:color w:val="000000" w:themeColor="text1"/>
+                <w:sz w:val="20"/>
+                <w:szCs w:val="20"/>
+              </w:rPr>
+            </w:pPr>
+            <w:r>
+              <w:rPr>
+                <w:rFonts w:ascii="Arial" w:eastAsia="Arial" w:hAnsi="Arial" w:cs="Arial"/>
+                <w:color w:val="000000" w:themeColor="text1"/>
+                <w:sz w:val="20"/>
+                <w:szCs w:val="20"/>
+              </w:rPr>
+              <w:t>ANEEL. Agência Nacional de Energia Elétrica. Relatório de Eficiência Energética 2023. Disponível em: https://www.aneel.gov.brBRASIL. Ministério da Ciência e Tecnologia. ODS no Brasil. Disponível em: https://odsbrasil.gov.br</w:t>
+            </w:r>
+          </w:p>
+          <w:p>
+            <w:pPr>
               <w:spacing w:after="0" w:line="240" w:lineRule="auto"/>
               <w:rPr>
                 <w:rFonts w:ascii="Arial" w:eastAsia="Arial" w:hAnsi="Arial" w:cs="Arial"/>
@@ -2492,15 +2778,6 @@
                 <w:szCs w:val="20"/>
               </w:rPr>
             </w:pPr>
-            <w:r>
-              <w:rPr>
-                <w:rFonts w:ascii="Arial" w:eastAsia="Arial" w:hAnsi="Arial" w:cs="Arial"/>
-                <w:color w:val="525252" w:themeColor="accent3" w:themeShade="80"/>
-                <w:sz w:val="20"/>
-                <w:szCs w:val="20"/>
-              </w:rPr>
-              <w:t>Inserir os dados neste espaço. Orientações: Adotar a versão atual da ABNT.</w:t>
-            </w:r>
           </w:p>
         </w:tc>
       </w:tr>
@@ -2629,23 +2906,93 @@
           </w:tcPr>
           <w:p>
             <w:pPr>
-              <w:jc w:val="both"/>
-              <w:rPr>
-                <w:rFonts w:ascii="Arial" w:eastAsia="Arial" w:hAnsi="Arial" w:cs="Arial"/>
-                <w:b/>
-                <w:sz w:val="20"/>
-                <w:szCs w:val="20"/>
-              </w:rPr>
-            </w:pPr>
-            <w:r>
-              <w:rPr>
-                <w:rFonts w:ascii="Arial" w:eastAsia="Arial" w:hAnsi="Arial" w:cs="Arial"/>
-                <w:color w:val="525252" w:themeColor="accent3" w:themeShade="80"/>
-                <w:sz w:val="20"/>
-                <w:szCs w:val="20"/>
-                <w:highlight w:val="white"/>
-              </w:rPr>
-              <w:t>As atividades de extensão podem resultar em produto caracterizado a partir do fazer extensionista, sempre mediados pela interação dialógica entre a comunidade acadêmica e a sociedade e seus setores, sendo exemplos: softwares; aplicativos; protótipos; desenhos técnicos; patentes; simuladores; objetos de aprendizagem; games; insumos alternativos; processos e procedimentos operativos inovadores; relatórios; relatos de experiências; cartilhas; revistas; manuais; jornais; informativos; livros; anais; cartazes; artigos; resumos; pôster; banner; site; portal; hotsite; fotografia; vídeos; áudios; tutoriais, dentre outros.</w:t>
+              <w:pStyle w:val="NormalWeb"/>
+              <w:rPr>
+                <w:rFonts w:ascii="Arial" w:hAnsi="Arial" w:cs="Arial"/>
+                <w:sz w:val="20"/>
+                <w:szCs w:val="20"/>
+              </w:rPr>
+            </w:pPr>
+            <w:proofErr w:type="gramStart"/>
+            <w:r>
+              <w:rPr>
+                <w:rFonts w:ascii="Arial" w:hAnsi="Arial" w:cs="Arial"/>
+                <w:sz w:val="20"/>
+                <w:szCs w:val="20"/>
+              </w:rPr>
+              <w:t>  Protótipo</w:t>
+            </w:r>
+            <w:proofErr w:type="gramEnd"/>
+            <w:r>
+              <w:rPr>
+                <w:rFonts w:ascii="Arial" w:hAnsi="Arial" w:cs="Arial"/>
+                <w:sz w:val="20"/>
+                <w:szCs w:val="20"/>
+              </w:rPr>
+              <w:t xml:space="preserve"> funcional do dashboard FORCE X, com simulação de consumo energético por cômodo.</w:t>
+            </w:r>
+          </w:p>
+          <w:p>
+            <w:pPr>
+              <w:pStyle w:val="NormalWeb"/>
+              <w:rPr>
+                <w:rFonts w:ascii="Arial" w:hAnsi="Arial" w:cs="Arial"/>
+                <w:sz w:val="20"/>
+                <w:szCs w:val="20"/>
+              </w:rPr>
+            </w:pPr>
+            <w:r>
+              <w:rPr>
+                <w:rFonts w:ascii="Arial" w:hAnsi="Arial" w:cs="Arial"/>
+                <w:sz w:val="20"/>
+                <w:szCs w:val="20"/>
+              </w:rPr>
+              <w:t> Interface visual desenvolvida em ambiente web com navegação e leitura de dados simulados.</w:t>
+            </w:r>
+          </w:p>
+          <w:p>
+            <w:pPr>
+              <w:pStyle w:val="NormalWeb"/>
+              <w:rPr>
+                <w:rFonts w:ascii="Arial" w:hAnsi="Arial" w:cs="Arial"/>
+                <w:sz w:val="20"/>
+                <w:szCs w:val="20"/>
+              </w:rPr>
+            </w:pPr>
+            <w:r>
+              <w:rPr>
+                <w:rFonts w:ascii="Arial" w:hAnsi="Arial" w:cs="Arial"/>
+                <w:sz w:val="20"/>
+                <w:szCs w:val="20"/>
+              </w:rPr>
+              <w:t xml:space="preserve"> Imagem do protótipo em execução, demonstrando layout, menu lateral e gráficos de consumo.</w:t>
+            </w:r>
+            <w:r>
+              <w:rPr>
+                <w:rFonts w:ascii="Arial" w:hAnsi="Arial" w:cs="Arial"/>
+                <w:noProof/>
+                <w:sz w:val="20"/>
+                <w:szCs w:val="20"/>
+              </w:rPr>
+              <w:t xml:space="preserve"> </w:t>
+            </w:r>
+          </w:p>
+          <w:p>
+            <w:pPr>
+              <w:pStyle w:val="NormalWeb"/>
+              <w:rPr>
+                <w:rFonts w:ascii="Arial" w:hAnsi="Arial" w:cs="Arial"/>
+                <w:sz w:val="20"/>
+                <w:szCs w:val="20"/>
+              </w:rPr>
+            </w:pPr>
+            <w:r>
+              <w:rPr>
+                <w:rFonts w:ascii="Arial" w:hAnsi="Arial" w:cs="Arial"/>
+                <w:sz w:val="20"/>
+                <w:szCs w:val="20"/>
+              </w:rPr>
+              <w:t>  Códigos-fonte em desenvolvimento (disponibilização prevista no GitHub).</w:t>
             </w:r>
           </w:p>
         </w:tc>
@@ -2740,6 +3087,12 @@
               </w:rPr>
               <w:t>Links:</w:t>
             </w:r>
+            <w:r>
+              <w:t xml:space="preserve"> </w:t>
+            </w:r>
+            <w:r>
+              <w:t>https://github.com/2025-1-NADS1/A-Projeto7.git</w:t>
+            </w:r>
           </w:p>
         </w:tc>
       </w:tr>
@@ -2793,7 +3146,6 @@
                 <w:sz w:val="20"/>
                 <w:szCs w:val="20"/>
               </w:rPr>
-              <w:lastRenderedPageBreak/>
               <w:t>Documentos FECAP</w:t>
             </w:r>
           </w:p>
@@ -2878,16 +3230,17 @@
           <w:sz w:val="20"/>
           <w:szCs w:val="20"/>
         </w:rPr>
+        <w:lastRenderedPageBreak/>
         <w:t>Versão 2.0 – 10/2024</w:t>
       </w:r>
     </w:p>
     <w:sectPr>
-      <w:headerReference w:type="even" r:id="rId10"/>
-      <w:headerReference w:type="default" r:id="rId11"/>
-      <w:footerReference w:type="even" r:id="rId12"/>
-      <w:footerReference w:type="default" r:id="rId13"/>
-      <w:headerReference w:type="first" r:id="rId14"/>
-      <w:footerReference w:type="first" r:id="rId15"/>
+      <w:headerReference w:type="even" r:id="rId11"/>
+      <w:headerReference w:type="default" r:id="rId12"/>
+      <w:footerReference w:type="even" r:id="rId13"/>
+      <w:footerReference w:type="default" r:id="rId14"/>
+      <w:headerReference w:type="first" r:id="rId15"/>
+      <w:footerReference w:type="first" r:id="rId16"/>
       <w:pgSz w:w="11906" w:h="16838"/>
       <w:pgMar w:top="1985" w:right="991" w:bottom="1560" w:left="1701" w:header="708" w:footer="708" w:gutter="0"/>
       <w:cols w:space="708"/>
@@ -2996,6 +3349,7 @@
     <w:r>
       <w:rPr>
         <w:noProof/>
+        <w:lang w:eastAsia="pt-BR"/>
       </w:rPr>
       <w:drawing>
         <wp:anchor distT="0" distB="0" distL="114300" distR="114300" simplePos="0" relativeHeight="251658240" behindDoc="1" locked="0" layoutInCell="1" allowOverlap="1" wp14:anchorId="53C0ED30" wp14:editId="0472B789">
@@ -3155,7 +3509,7 @@
       </w:pPr>
     </w:lvl>
   </w:abstractNum>
-  <w:num w:numId="1" w16cid:durableId="897862257">
+  <w:num w:numId="1" w16cid:durableId="1507476112">
     <w:abstractNumId w:val="0"/>
   </w:num>
 </w:numbering>
@@ -3635,6 +3989,22 @@
     <w:uiPriority w:val="99"/>
     <w:rsid w:val="000425C6"/>
   </w:style>
+  <w:style w:type="paragraph" w:styleId="NormalWeb">
+    <w:name w:val="Normal (Web)"/>
+    <w:basedOn w:val="Normal"/>
+    <w:uiPriority w:val="99"/>
+    <w:unhideWhenUsed/>
+    <w:rsid w:val="00B4564E"/>
+    <w:pPr>
+      <w:spacing w:before="100" w:beforeAutospacing="1" w:after="100" w:afterAutospacing="1" w:line="240" w:lineRule="auto"/>
+    </w:pPr>
+    <w:rPr>
+      <w:rFonts w:ascii="Times New Roman" w:eastAsia="Times New Roman" w:hAnsi="Times New Roman" w:cs="Times New Roman"/>
+      <w:sz w:val="24"/>
+      <w:szCs w:val="24"/>
+      <w:lang w:eastAsia="pt-BR"/>
+    </w:rPr>
+  </w:style>
 </w:styles>
 </file>
 
@@ -3934,6 +4304,30 @@
 </file>
 
 <file path=customXml/item1.xml><?xml version="1.0" encoding="utf-8"?>
+<b:Sources xmlns:b="http://schemas.openxmlformats.org/officeDocument/2006/bibliography" xmlns="http://schemas.openxmlformats.org/officeDocument/2006/bibliography" SelectedStyle="\APASixthEditionOfficeOnline.xsl" StyleName="APA" Version="6"/>
+</file>
+
+<file path=customXml/item2.xml><?xml version="1.0" encoding="utf-8"?>
+<?mso-contentType ?>
+<FormTemplates xmlns="http://schemas.microsoft.com/sharepoint/v3/contenttype/forms">
+  <Display>DocumentLibraryForm</Display>
+  <Edit>DocumentLibraryForm</Edit>
+  <New>DocumentLibraryForm</New>
+</FormTemplates>
+</file>
+
+<file path=customXml/item3.xml><?xml version="1.0" encoding="utf-8"?>
+<p:properties xmlns:p="http://schemas.microsoft.com/office/2006/metadata/properties" xmlns:xsi="http://www.w3.org/2001/XMLSchema-instance" xmlns:pc="http://schemas.microsoft.com/office/infopath/2007/PartnerControls">
+  <documentManagement>
+    <lcf76f155ced4ddcb4097134ff3c332f xmlns="8ca2a57e-8138-4b57-956a-eb6e2c7049cc">
+      <Terms xmlns="http://schemas.microsoft.com/office/infopath/2007/PartnerControls"/>
+    </lcf76f155ced4ddcb4097134ff3c332f>
+    <TaxCatchAll xmlns="1d2798d9-1030-4cc5-be7b-200f9e628651" xsi:nil="true"/>
+  </documentManagement>
+</p:properties>
+</file>
+
+<file path=customXml/item4.xml><?xml version="1.0" encoding="utf-8"?>
 <ct:contentTypeSchema xmlns:ct="http://schemas.microsoft.com/office/2006/metadata/contentType" xmlns:ma="http://schemas.microsoft.com/office/2006/metadata/properties/metaAttributes" ct:_="" ma:_="" ma:contentTypeName="Documento" ma:contentTypeID="0x01010045364877AF745B4281652B53F43C594A" ma:contentTypeVersion="15" ma:contentTypeDescription="Crie um novo documento." ma:contentTypeScope="" ma:versionID="440a6fbbcbce65e3f8e2bed610644788">
   <xsd:schema xmlns:xsd="http://www.w3.org/2001/XMLSchema" xmlns:xs="http://www.w3.org/2001/XMLSchema" xmlns:p="http://schemas.microsoft.com/office/2006/metadata/properties" xmlns:ns2="1d2798d9-1030-4cc5-be7b-200f9e628651" xmlns:ns3="8ca2a57e-8138-4b57-956a-eb6e2c7049cc" targetNamespace="http://schemas.microsoft.com/office/2006/metadata/properties" ma:root="true" ma:fieldsID="3ff20d9b6411658b7762fa2c08d7e1af" ns2:_="" ns3:_="">
     <xsd:import namespace="1d2798d9-1030-4cc5-be7b-200f9e628651"/>
@@ -4168,27 +4562,34 @@
 </ct:contentTypeSchema>
 </file>
 
-<file path=customXml/item2.xml><?xml version="1.0" encoding="utf-8"?>
-<p:properties xmlns:p="http://schemas.microsoft.com/office/2006/metadata/properties" xmlns:xsi="http://www.w3.org/2001/XMLSchema-instance" xmlns:pc="http://schemas.microsoft.com/office/infopath/2007/PartnerControls">
-  <documentManagement>
-    <lcf76f155ced4ddcb4097134ff3c332f xmlns="8ca2a57e-8138-4b57-956a-eb6e2c7049cc">
-      <Terms xmlns="http://schemas.microsoft.com/office/infopath/2007/PartnerControls"/>
-    </lcf76f155ced4ddcb4097134ff3c332f>
-    <TaxCatchAll xmlns="1d2798d9-1030-4cc5-be7b-200f9e628651" xsi:nil="true"/>
-  </documentManagement>
-</p:properties>
+<file path=customXml/itemProps1.xml><?xml version="1.0" encoding="utf-8"?>
+<ds:datastoreItem xmlns:ds="http://schemas.openxmlformats.org/officeDocument/2006/customXml" ds:itemID="{91AEF9AA-CEFD-47AA-A763-D1ED106C0B31}">
+  <ds:schemaRefs>
+    <ds:schemaRef ds:uri="http://schemas.openxmlformats.org/officeDocument/2006/bibliography"/>
+  </ds:schemaRefs>
+</ds:datastoreItem>
 </file>
 
-<file path=customXml/item3.xml><?xml version="1.0" encoding="utf-8"?>
-<?mso-contentType ?>
-<FormTemplates xmlns="http://schemas.microsoft.com/sharepoint/v3/contenttype/forms">
-  <Display>DocumentLibraryForm</Display>
-  <Edit>DocumentLibraryForm</Edit>
-  <New>DocumentLibraryForm</New>
-</FormTemplates>
+<file path=customXml/itemProps2.xml><?xml version="1.0" encoding="utf-8"?>
+<ds:datastoreItem xmlns:ds="http://schemas.openxmlformats.org/officeDocument/2006/customXml" ds:itemID="{6C7D064E-B9B1-4DD1-96C1-B59BEDBDE508}">
+  <ds:schemaRefs>
+    <ds:schemaRef ds:uri="http://schemas.microsoft.com/sharepoint/v3/contenttype/forms"/>
+  </ds:schemaRefs>
+</ds:datastoreItem>
 </file>
 
-<file path=customXml/itemProps1.xml><?xml version="1.0" encoding="utf-8"?>
+<file path=customXml/itemProps3.xml><?xml version="1.0" encoding="utf-8"?>
+<ds:datastoreItem xmlns:ds="http://schemas.openxmlformats.org/officeDocument/2006/customXml" ds:itemID="{DEC3F211-A3ED-4D74-812F-955FD328EBB9}">
+  <ds:schemaRefs>
+    <ds:schemaRef ds:uri="http://schemas.microsoft.com/office/2006/metadata/properties"/>
+    <ds:schemaRef ds:uri="http://schemas.microsoft.com/office/infopath/2007/PartnerControls"/>
+    <ds:schemaRef ds:uri="8ca2a57e-8138-4b57-956a-eb6e2c7049cc"/>
+    <ds:schemaRef ds:uri="1d2798d9-1030-4cc5-be7b-200f9e628651"/>
+  </ds:schemaRefs>
+</ds:datastoreItem>
+</file>
+
+<file path=customXml/itemProps4.xml><?xml version="1.0" encoding="utf-8"?>
 <ds:datastoreItem xmlns:ds="http://schemas.openxmlformats.org/officeDocument/2006/customXml" ds:itemID="{5C49EB71-DCC6-4AD6-B283-AD28F75E5568}">
   <ds:schemaRefs>
     <ds:schemaRef ds:uri="http://schemas.microsoft.com/office/2006/metadata/contentType"/>
@@ -4205,23 +4606,4 @@
     <ds:schemaRef ds:uri="http://schemas.microsoft.com/internal/obd"/>
   </ds:schemaRefs>
 </ds:datastoreItem>
-</file>
-
-<file path=customXml/itemProps2.xml><?xml version="1.0" encoding="utf-8"?>
-<ds:datastoreItem xmlns:ds="http://schemas.openxmlformats.org/officeDocument/2006/customXml" ds:itemID="{DEC3F211-A3ED-4D74-812F-955FD328EBB9}">
-  <ds:schemaRefs>
-    <ds:schemaRef ds:uri="http://schemas.microsoft.com/office/2006/metadata/properties"/>
-    <ds:schemaRef ds:uri="http://schemas.microsoft.com/office/infopath/2007/PartnerControls"/>
-    <ds:schemaRef ds:uri="8ca2a57e-8138-4b57-956a-eb6e2c7049cc"/>
-    <ds:schemaRef ds:uri="1d2798d9-1030-4cc5-be7b-200f9e628651"/>
-  </ds:schemaRefs>
-</ds:datastoreItem>
-</file>
-
-<file path=customXml/itemProps3.xml><?xml version="1.0" encoding="utf-8"?>
-<ds:datastoreItem xmlns:ds="http://schemas.openxmlformats.org/officeDocument/2006/customXml" ds:itemID="{6C7D064E-B9B1-4DD1-96C1-B59BEDBDE508}">
-  <ds:schemaRefs>
-    <ds:schemaRef ds:uri="http://schemas.microsoft.com/sharepoint/v3/contenttype/forms"/>
-  </ds:schemaRefs>
-</ds:datastoreItem>
 </file>
</xml_diff>